<commit_message>
Update Proyecto final e implementación de la materia de Construcción de Paquetes (CP) SAID,SALVADOR,EDUARDO.docx
</commit_message>
<xml_diff>
--- a/Proyecto final e implementación de la materia de Construcción de Paquetes (CP) SAID,SALVADOR,EDUARDO.docx
+++ b/Proyecto final e implementación de la materia de Construcción de Paquetes (CP) SAID,SALVADOR,EDUARDO.docx
@@ -204,10 +204,10 @@
               </wp:anchor>
             </w:drawing>
           </mc:Choice>
-          <mc:Fallback xmlns:w16se="http://schemas.microsoft.com/office/word/2015/wordml/symex" xmlns:cx="http://schemas.microsoft.com/office/drawing/2014/chartex">
+          <mc:Fallback>
             <w:pict>
               <v:group w14:anchorId="19096C55" id="Group 22376" o:spid="_x0000_s1026" style="position:absolute;left:0;text-align:left;margin-left:85.4pt;margin-top:83.75pt;width:3.65pt;height:26.25pt;z-index:251658240;mso-position-horizontal-relative:page;mso-position-vertical-relative:page;mso-width-relative:margin;mso-height-relative:margin" coordorigin="1801,10638" coordsize="467,3338" o:gfxdata="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">
-                <v:rect id="Rectangle 21" o:spid="_x0000_s1027" style="position:absolute;left:1801;top:10638;width:467;height:1876;visibility:visible;mso-wrap-style:square;v-text-anchor:top" o:gfxdata="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" filled="f" stroked="f">
+                <v:rect id="Rectangle 21" o:spid="_x0000_s1027" style="position:absolute;left:1801;top:10638;width:467;height:1876;visibility:visible;mso-wrap-style:square;v-text-anchor:top" o:gfxdata="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" filled="f" stroked="f">
                   <v:textbox inset="0,0,0,0">
                     <w:txbxContent>
                       <w:p>
@@ -226,7 +226,7 @@
                     </w:txbxContent>
                   </v:textbox>
                 </v:rect>
-                <v:rect id="Rectangle 22" o:spid="_x0000_s1028" style="position:absolute;left:1801;top:12101;width:467;height:1876;visibility:visible;mso-wrap-style:square;v-text-anchor:top" o:gfxdata="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" filled="f" stroked="f">
+                <v:rect id="Rectangle 22" o:spid="_x0000_s1028" style="position:absolute;left:1801;top:12101;width:467;height:1876;visibility:visible;mso-wrap-style:square;v-text-anchor:top" o:gfxdata="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" filled="f" stroked="f">
                   <v:textbox inset="0,0,0,0">
                     <w:txbxContent>
                       <w:p>
@@ -847,8 +847,6 @@
         </w:rPr>
         <w:t xml:space="preserve"> </w:t>
       </w:r>
-      <w:bookmarkStart w:id="0" w:name="_GoBack"/>
-      <w:bookmarkEnd w:id="0"/>
     </w:p>
     <w:p>
       <w:pPr>
@@ -2280,8 +2278,8 @@
         </w:rPr>
         <w:t xml:space="preserve"> created on 28/01/2023.  Last modified 28/01/2023</w:t>
       </w:r>
-      <w:bookmarkStart w:id="1" w:name="FUNCTIONAL_REQUIREMENTS_ANALYSIS"/>
-      <w:bookmarkStart w:id="2" w:name="BKM_28F1383B_CD3C_492A_BE22_C367AD88E7F5"/>
+      <w:bookmarkStart w:id="0" w:name="FUNCTIONAL_REQUIREMENTS_ANALYSIS"/>
+      <w:bookmarkStart w:id="1" w:name="BKM_28F1383B_CD3C_492A_BE22_C367AD88E7F5"/>
     </w:p>
     <w:p>
       <w:pPr>
@@ -2467,7 +2465,7 @@
           <w:lang w:val="en-AU"/>
         </w:rPr>
       </w:pPr>
-      <w:bookmarkStart w:id="3" w:name="BKM_8BEAC60E_AF9B_472C_95A4_B799075F563B"/>
+      <w:bookmarkStart w:id="2" w:name="BKM_8BEAC60E_AF9B_472C_95A4_B799075F563B"/>
       <w:r>
         <w:rPr>
           <w:rFonts w:eastAsia="Times New Roman"/>
@@ -2741,8 +2739,8 @@
         </w:rPr>
         <w:t>Functional Requirements Hierarchy</w:t>
       </w:r>
-      <w:bookmarkStart w:id="4" w:name="BKM_23D1EA24_0B7B_42C4_AFB3_3611ECA83EC7"/>
-      <w:bookmarkEnd w:id="3"/>
+      <w:bookmarkStart w:id="3" w:name="BKM_23D1EA24_0B7B_42C4_AFB3_3611ECA83EC7"/>
+      <w:bookmarkEnd w:id="2"/>
     </w:p>
     <w:p>
       <w:pPr>
@@ -4129,7 +4127,7 @@
           <w:lang w:val="en-AU"/>
         </w:rPr>
       </w:pPr>
-      <w:bookmarkStart w:id="5" w:name="BKM_A6A31ED1_C160_41BC_92E4_9DBC6D95064C"/>
+      <w:bookmarkStart w:id="4" w:name="BKM_A6A31ED1_C160_41BC_92E4_9DBC6D95064C"/>
       <w:r>
         <w:rPr>
           <w:rFonts w:eastAsia="Times New Roman" w:cs="Arial"/>
@@ -4466,7 +4464,7 @@
           </w:p>
         </w:tc>
       </w:tr>
-      <w:bookmarkEnd w:id="5"/>
+      <w:bookmarkEnd w:id="4"/>
     </w:tbl>
     <w:p>
       <w:pPr>
@@ -4492,7 +4490,7 @@
           <w:lang w:val="en-AU"/>
         </w:rPr>
       </w:pPr>
-      <w:bookmarkStart w:id="6" w:name="BKM_9A1A7FE6_3747_4813_96CD_720177E53AFB"/>
+      <w:bookmarkStart w:id="5" w:name="BKM_9A1A7FE6_3747_4813_96CD_720177E53AFB"/>
       <w:r>
         <w:rPr>
           <w:rFonts w:eastAsia="Times New Roman" w:cs="Arial"/>
@@ -4751,8 +4749,8 @@
           <w:lang w:val="en-AU"/>
         </w:rPr>
       </w:pPr>
-      <w:bookmarkStart w:id="7" w:name="BKM_CA2F8B7F_2668_41EA_8147_BBC495EBADBC"/>
-      <w:bookmarkEnd w:id="6"/>
+      <w:bookmarkStart w:id="6" w:name="BKM_CA2F8B7F_2668_41EA_8147_BBC495EBADBC"/>
+      <w:bookmarkEnd w:id="5"/>
     </w:p>
     <w:p>
       <w:pPr>
@@ -5101,9 +5099,9 @@
           <w:lang w:val="en-AU"/>
         </w:rPr>
       </w:pPr>
-      <w:bookmarkStart w:id="8" w:name="BKM_6445B0F5_8CE1_417B_BCF8_799C7EDDE905"/>
-      <w:bookmarkEnd w:id="4"/>
-      <w:bookmarkEnd w:id="7"/>
+      <w:bookmarkStart w:id="7" w:name="BKM_6445B0F5_8CE1_417B_BCF8_799C7EDDE905"/>
+      <w:bookmarkEnd w:id="3"/>
+      <w:bookmarkEnd w:id="6"/>
     </w:p>
     <w:p>
       <w:pPr>
@@ -6474,7 +6472,7 @@
           <w:lang w:val="en-AU"/>
         </w:rPr>
       </w:pPr>
-      <w:bookmarkStart w:id="9" w:name="BKM_608E11DE_BC4F_4EAA_BB5A_534C61589B75"/>
+      <w:bookmarkStart w:id="8" w:name="BKM_608E11DE_BC4F_4EAA_BB5A_534C61589B75"/>
     </w:p>
     <w:p>
       <w:pPr>
@@ -6818,7 +6816,7 @@
           </w:p>
         </w:tc>
       </w:tr>
-      <w:bookmarkEnd w:id="9"/>
+      <w:bookmarkEnd w:id="8"/>
     </w:tbl>
     <w:p>
       <w:pPr>
@@ -6844,7 +6842,7 @@
           <w:lang w:val="en-AU"/>
         </w:rPr>
       </w:pPr>
-      <w:bookmarkStart w:id="10" w:name="BKM_30AE811D_9B82_4059_A781_FF6C8308EFB0"/>
+      <w:bookmarkStart w:id="9" w:name="BKM_30AE811D_9B82_4059_A781_FF6C8308EFB0"/>
       <w:r>
         <w:rPr>
           <w:rFonts w:eastAsia="Times New Roman" w:cs="Arial"/>
@@ -7167,7 +7165,7 @@
           </w:p>
         </w:tc>
       </w:tr>
-      <w:bookmarkEnd w:id="10"/>
+      <w:bookmarkEnd w:id="9"/>
     </w:tbl>
     <w:p>
       <w:pPr>
@@ -7194,7 +7192,7 @@
           <w:lang w:val="en-AU"/>
         </w:rPr>
       </w:pPr>
-      <w:bookmarkStart w:id="11" w:name="BKM_9AE4A75B_4770_4702_9BF0_6EB5D1B7F706"/>
+      <w:bookmarkStart w:id="10" w:name="BKM_9AE4A75B_4770_4702_9BF0_6EB5D1B7F706"/>
       <w:r>
         <w:rPr>
           <w:rFonts w:eastAsia="Times New Roman" w:cs="Arial"/>
@@ -7517,8 +7515,8 @@
           </w:p>
         </w:tc>
       </w:tr>
-      <w:bookmarkEnd w:id="8"/>
-      <w:bookmarkEnd w:id="11"/>
+      <w:bookmarkEnd w:id="7"/>
+      <w:bookmarkEnd w:id="10"/>
     </w:tbl>
     <w:p>
       <w:pPr>
@@ -7543,7 +7541,7 @@
           <w:lang w:val="en-AU"/>
         </w:rPr>
       </w:pPr>
-      <w:bookmarkStart w:id="12" w:name="BKM_38A217A8_D915_44BE_A033_34547C435922"/>
+      <w:bookmarkStart w:id="11" w:name="BKM_38A217A8_D915_44BE_A033_34547C435922"/>
       <w:proofErr w:type="spellStart"/>
       <w:r>
         <w:rPr>
@@ -8910,7 +8908,7 @@
           <w:lang w:val="en-AU"/>
         </w:rPr>
       </w:pPr>
-      <w:bookmarkStart w:id="13" w:name="BKM_2E0104D2_6609_4959_BAF4_B91B406ABA3F"/>
+      <w:bookmarkStart w:id="12" w:name="BKM_2E0104D2_6609_4959_BAF4_B91B406ABA3F"/>
       <w:r>
         <w:rPr>
           <w:rFonts w:eastAsia="Times New Roman" w:cs="Arial"/>
@@ -10059,7 +10057,7 @@
           <w:lang w:val="en-AU"/>
         </w:rPr>
       </w:pPr>
-      <w:bookmarkStart w:id="14" w:name="BKM_C1BEC2CF_20C5_435E_8198_DBD47153349C"/>
+      <w:bookmarkStart w:id="13" w:name="BKM_C1BEC2CF_20C5_435E_8198_DBD47153349C"/>
       <w:r>
         <w:rPr>
           <w:rFonts w:eastAsia="Times New Roman" w:cs="Arial"/>
@@ -10380,8 +10378,8 @@
           </w:p>
         </w:tc>
       </w:tr>
+      <w:bookmarkEnd w:id="12"/>
       <w:bookmarkEnd w:id="13"/>
-      <w:bookmarkEnd w:id="14"/>
     </w:tbl>
     <w:p>
       <w:pPr>
@@ -10408,7 +10406,7 @@
           <w:lang w:val="en-AU"/>
         </w:rPr>
       </w:pPr>
-      <w:bookmarkStart w:id="15" w:name="BKM_3D6E7323_381F_49DD_AFB9_98BB83C57F6A"/>
+      <w:bookmarkStart w:id="14" w:name="BKM_3D6E7323_381F_49DD_AFB9_98BB83C57F6A"/>
       <w:r>
         <w:rPr>
           <w:rFonts w:eastAsia="Times New Roman" w:cs="Arial"/>
@@ -10763,7 +10761,7 @@
           </w:p>
         </w:tc>
       </w:tr>
-      <w:bookmarkEnd w:id="15"/>
+      <w:bookmarkEnd w:id="14"/>
     </w:tbl>
     <w:p>
       <w:pPr>
@@ -10789,7 +10787,7 @@
           <w:lang w:val="en-AU"/>
         </w:rPr>
       </w:pPr>
-      <w:bookmarkStart w:id="16" w:name="BKM_9ED24464_020D_4CED_B3B3_50C56726D5D9"/>
+      <w:bookmarkStart w:id="15" w:name="BKM_9ED24464_020D_4CED_B3B3_50C56726D5D9"/>
       <w:r>
         <w:rPr>
           <w:rFonts w:eastAsia="Times New Roman" w:cs="Arial"/>
@@ -11171,10 +11169,10 @@
         </w:rPr>
         <w:t xml:space="preserve"> </w:t>
       </w:r>
+      <w:bookmarkEnd w:id="0"/>
       <w:bookmarkEnd w:id="1"/>
-      <w:bookmarkEnd w:id="2"/>
-      <w:bookmarkEnd w:id="12"/>
-      <w:bookmarkEnd w:id="16"/>
+      <w:bookmarkEnd w:id="11"/>
+      <w:bookmarkEnd w:id="15"/>
     </w:p>
     <w:p>
       <w:pPr>
@@ -11188,8 +11186,8 @@
           <w:lang w:val="en-AU"/>
         </w:rPr>
       </w:pPr>
-      <w:bookmarkStart w:id="17" w:name="NO_FUNCIONAL_A_PLATAFORM"/>
-      <w:bookmarkStart w:id="18" w:name="BKM_3CFD36C5_04F3_4F73_A6E0_04A276B38FD3"/>
+      <w:bookmarkStart w:id="16" w:name="NO_FUNCIONAL_A_PLATAFORM"/>
+      <w:bookmarkStart w:id="17" w:name="BKM_3CFD36C5_04F3_4F73_A6E0_04A276B38FD3"/>
       <w:r>
         <w:rPr>
           <w:rFonts w:eastAsia="Times New Roman" w:cs="Arial"/>
@@ -11437,7 +11435,7 @@
         </w:rPr>
         <w:t xml:space="preserve"> created on 28/01/2023.  Last modified 28/01/2023</w:t>
       </w:r>
-      <w:bookmarkStart w:id="19" w:name="BKM_9A4A85BD_7B1B_475C_AB84_138AFCBAEB15"/>
+      <w:bookmarkStart w:id="18" w:name="BKM_9A4A85BD_7B1B_475C_AB84_138AFCBAEB15"/>
     </w:p>
     <w:p>
       <w:pPr>
@@ -14497,7 +14495,7 @@
         </w:rPr>
       </w:pPr>
     </w:p>
-    <w:bookmarkEnd w:id="19"/>
+    <w:bookmarkEnd w:id="18"/>
     <w:p>
       <w:pPr>
         <w:pStyle w:val="Notes"/>
@@ -14522,7 +14520,7 @@
           <w:lang w:val="es-MX"/>
         </w:rPr>
       </w:pPr>
-      <w:bookmarkStart w:id="20" w:name="BKM_7EF3AFFE_A6F8_4E2E_9C0A_5903F1884C84"/>
+      <w:bookmarkStart w:id="19" w:name="BKM_7EF3AFFE_A6F8_4E2E_9C0A_5903F1884C84"/>
       <w:r>
         <w:rPr>
           <w:rFonts w:eastAsia="Times New Roman"/>
@@ -17524,7 +17522,7 @@
         </w:rPr>
         <w:t xml:space="preserve"> created on 28/01/2023.  Last modified 28/01/2023</w:t>
       </w:r>
-      <w:bookmarkEnd w:id="20"/>
+      <w:bookmarkEnd w:id="19"/>
     </w:p>
     <w:p>
       <w:pPr>
@@ -17538,7 +17536,7 @@
           <w:lang w:val="en-AU"/>
         </w:rPr>
       </w:pPr>
-      <w:bookmarkStart w:id="21" w:name="BKM_CCE66A8F_2DEB_474D_A8C9_05B552019240"/>
+      <w:bookmarkStart w:id="20" w:name="BKM_CCE66A8F_2DEB_474D_A8C9_05B552019240"/>
       <w:r>
         <w:rPr>
           <w:rFonts w:eastAsia="Times New Roman"/>
@@ -17732,7 +17730,7 @@
           <w:lang w:val="en-AU"/>
         </w:rPr>
       </w:pPr>
-      <w:bookmarkStart w:id="22" w:name="BKM_1ECA438E_01EF_47C7_A04A_1C2018CE67BF"/>
+      <w:bookmarkStart w:id="21" w:name="BKM_1ECA438E_01EF_47C7_A04A_1C2018CE67BF"/>
       <w:r>
         <w:rPr>
           <w:rFonts w:eastAsia="Times New Roman" w:cs="Arial"/>
@@ -17864,7 +17862,7 @@
         </w:rPr>
         <w:t xml:space="preserve"> created on 28/01/2023.  Last modified 28/01/2023</w:t>
       </w:r>
-      <w:bookmarkEnd w:id="22"/>
+      <w:bookmarkEnd w:id="21"/>
     </w:p>
     <w:p>
       <w:pPr>
@@ -17879,7 +17877,7 @@
           <w:lang w:val="en-AU"/>
         </w:rPr>
       </w:pPr>
-      <w:bookmarkStart w:id="23" w:name="BKM_A7BDC063_A913_4C56_B137_D12CDA89AC6E"/>
+      <w:bookmarkStart w:id="22" w:name="BKM_A7BDC063_A913_4C56_B137_D12CDA89AC6E"/>
       <w:r>
         <w:rPr>
           <w:rFonts w:eastAsia="Times New Roman" w:cs="Arial"/>
@@ -18011,8 +18009,8 @@
         </w:rPr>
         <w:t xml:space="preserve"> created on 28/01/2023.  Last modified 28/01/2023</w:t>
       </w:r>
-      <w:bookmarkEnd w:id="21"/>
-      <w:bookmarkEnd w:id="23"/>
+      <w:bookmarkEnd w:id="20"/>
+      <w:bookmarkEnd w:id="22"/>
     </w:p>
     <w:p>
       <w:pPr>
@@ -18026,7 +18024,7 @@
           <w:lang w:val="en-AU"/>
         </w:rPr>
       </w:pPr>
-      <w:bookmarkStart w:id="24" w:name="BKM_02D2713B_29BC_46C4_BAC6_55BD393E3EAF"/>
+      <w:bookmarkStart w:id="23" w:name="BKM_02D2713B_29BC_46C4_BAC6_55BD393E3EAF"/>
       <w:r>
         <w:rPr>
           <w:rFonts w:eastAsia="Times New Roman"/>
@@ -18227,7 +18225,7 @@
           <w:lang w:val="en-AU"/>
         </w:rPr>
       </w:pPr>
-      <w:bookmarkStart w:id="25" w:name="BKM_A514215B_5773_4D77_A4B6_237DA5F09523"/>
+      <w:bookmarkStart w:id="24" w:name="BKM_A514215B_5773_4D77_A4B6_237DA5F09523"/>
       <w:r>
         <w:rPr>
           <w:rFonts w:eastAsia="Times New Roman" w:cs="Arial"/>
@@ -18359,8 +18357,8 @@
         </w:rPr>
         <w:t xml:space="preserve"> created on 28/01/2023.  Last modified 28/01/2023</w:t>
       </w:r>
+      <w:bookmarkEnd w:id="23"/>
       <w:bookmarkEnd w:id="24"/>
-      <w:bookmarkEnd w:id="25"/>
     </w:p>
     <w:p>
       <w:pPr>
@@ -18374,7 +18372,7 @@
           <w:lang w:val="en-AU"/>
         </w:rPr>
       </w:pPr>
-      <w:bookmarkStart w:id="26" w:name="BKM_EE4815BD_1EEE_4FE1_8A16_E4A77591A177"/>
+      <w:bookmarkStart w:id="25" w:name="BKM_EE4815BD_1EEE_4FE1_8A16_E4A77591A177"/>
       <w:r>
         <w:rPr>
           <w:rFonts w:eastAsia="Times New Roman"/>
@@ -18543,7 +18541,7 @@
         </w:rPr>
         <w:t xml:space="preserve"> created on 28/01/2023.  Last modified 28/01/2023</w:t>
       </w:r>
-      <w:bookmarkEnd w:id="26"/>
+      <w:bookmarkEnd w:id="25"/>
     </w:p>
     <w:p>
       <w:pPr>
@@ -18557,7 +18555,7 @@
           <w:lang w:val="en-AU"/>
         </w:rPr>
       </w:pPr>
-      <w:bookmarkStart w:id="27" w:name="BKM_AAD573C2_A405_40C6_843A_76A4C60D4442"/>
+      <w:bookmarkStart w:id="26" w:name="BKM_AAD573C2_A405_40C6_843A_76A4C60D4442"/>
       <w:r>
         <w:rPr>
           <w:rFonts w:eastAsia="Times New Roman"/>
@@ -18726,7 +18724,7 @@
         </w:rPr>
         <w:t xml:space="preserve"> created on 28/01/2023.  Last modified 28/01/2023</w:t>
       </w:r>
-      <w:bookmarkEnd w:id="27"/>
+      <w:bookmarkEnd w:id="26"/>
     </w:p>
     <w:p>
       <w:pPr>
@@ -18740,7 +18738,7 @@
           <w:lang w:val="en-AU"/>
         </w:rPr>
       </w:pPr>
-      <w:bookmarkStart w:id="28" w:name="BKM_7EDDFD95_1BB4_494A_95BE_2FA455C78E31"/>
+      <w:bookmarkStart w:id="27" w:name="BKM_7EDDFD95_1BB4_494A_95BE_2FA455C78E31"/>
       <w:r>
         <w:rPr>
           <w:rFonts w:eastAsia="Times New Roman"/>
@@ -18927,7 +18925,7 @@
         </w:rPr>
         <w:t xml:space="preserve"> created on 28/01/2023.  Last modified 28/01/2023</w:t>
       </w:r>
-      <w:bookmarkEnd w:id="28"/>
+      <w:bookmarkEnd w:id="27"/>
     </w:p>
     <w:p>
       <w:pPr>
@@ -18941,7 +18939,7 @@
           <w:lang w:val="en-AU"/>
         </w:rPr>
       </w:pPr>
-      <w:bookmarkStart w:id="29" w:name="BKM_1D3F6A82_CF24_430D_A793_6B595F7C352F"/>
+      <w:bookmarkStart w:id="28" w:name="BKM_1D3F6A82_CF24_430D_A793_6B595F7C352F"/>
       <w:r>
         <w:rPr>
           <w:rFonts w:eastAsia="Times New Roman"/>
@@ -19128,7 +19126,7 @@
         </w:rPr>
         <w:t xml:space="preserve"> created on 28/01/2023.  Last modified 28/01/2023</w:t>
       </w:r>
-      <w:bookmarkEnd w:id="29"/>
+      <w:bookmarkEnd w:id="28"/>
     </w:p>
     <w:p>
       <w:pPr>
@@ -19142,7 +19140,7 @@
           <w:lang w:val="en-AU"/>
         </w:rPr>
       </w:pPr>
-      <w:bookmarkStart w:id="30" w:name="BKM_E3BF7DB4_6045_4AB1_8D1D_40D5B3D37C16"/>
+      <w:bookmarkStart w:id="29" w:name="BKM_E3BF7DB4_6045_4AB1_8D1D_40D5B3D37C16"/>
       <w:r>
         <w:rPr>
           <w:rFonts w:eastAsia="Times New Roman"/>
@@ -19245,8 +19243,8 @@
           <w:lang w:val="en-AU"/>
         </w:rPr>
       </w:pPr>
-      <w:bookmarkStart w:id="31" w:name="BKM_AB7D760A_2ED9_4385_AB66_EB62534E9152"/>
-      <w:bookmarkEnd w:id="30"/>
+      <w:bookmarkStart w:id="30" w:name="BKM_AB7D760A_2ED9_4385_AB66_EB62534E9152"/>
+      <w:bookmarkEnd w:id="29"/>
       <w:r>
         <w:rPr>
           <w:rFonts w:eastAsia="Times New Roman"/>
@@ -19416,7 +19414,7 @@
         </w:rPr>
         <w:t xml:space="preserve"> created on 28/01/2023.  Last modified 28/01/2023</w:t>
       </w:r>
-      <w:bookmarkEnd w:id="31"/>
+      <w:bookmarkEnd w:id="30"/>
     </w:p>
     <w:p>
       <w:pPr>
@@ -19430,7 +19428,7 @@
           <w:lang w:val="en-AU"/>
         </w:rPr>
       </w:pPr>
-      <w:bookmarkStart w:id="32" w:name="BKM_F66EED8D_F4A9_4EBD_A120_3C1D13599F27"/>
+      <w:bookmarkStart w:id="31" w:name="BKM_F66EED8D_F4A9_4EBD_A120_3C1D13599F27"/>
       <w:r>
         <w:rPr>
           <w:rFonts w:eastAsia="Times New Roman"/>
@@ -19600,7 +19598,7 @@
         <w:t xml:space="preserve"> created on 28/01/2023.  Last modified 28/01/2023</w:t>
       </w:r>
     </w:p>
-    <w:bookmarkEnd w:id="32"/>
+    <w:bookmarkEnd w:id="31"/>
     <w:p>
       <w:pPr>
         <w:spacing w:line="0" w:lineRule="atLeast"/>
@@ -19624,7 +19622,7 @@
           <w:lang w:val="en-AU"/>
         </w:rPr>
       </w:pPr>
-      <w:bookmarkStart w:id="33" w:name="BKM_677055F7_F860_4D09_9EA3_81E24F143313"/>
+      <w:bookmarkStart w:id="32" w:name="BKM_677055F7_F860_4D09_9EA3_81E24F143313"/>
       <w:r>
         <w:rPr>
           <w:rFonts w:eastAsia="Times New Roman"/>
@@ -19793,7 +19791,7 @@
         </w:rPr>
         <w:t xml:space="preserve"> created on 28/01/2023.  Last modified 28/01/2023</w:t>
       </w:r>
-      <w:bookmarkEnd w:id="33"/>
+      <w:bookmarkEnd w:id="32"/>
     </w:p>
     <w:p>
       <w:pPr>
@@ -19807,7 +19805,7 @@
           <w:lang w:val="en-AU"/>
         </w:rPr>
       </w:pPr>
-      <w:bookmarkStart w:id="34" w:name="BKM_6BECA2C4_2D19_4EFB_B027_87E544BF81CF"/>
+      <w:bookmarkStart w:id="33" w:name="BKM_6BECA2C4_2D19_4EFB_B027_87E544BF81CF"/>
       <w:r>
         <w:rPr>
           <w:rFonts w:eastAsia="Times New Roman"/>
@@ -19983,7 +19981,7 @@
         </w:rPr>
         <w:t xml:space="preserve">  </w:t>
       </w:r>
-      <w:bookmarkEnd w:id="34"/>
+      <w:bookmarkEnd w:id="33"/>
     </w:p>
     <w:p>
       <w:pPr>
@@ -19997,7 +19995,7 @@
           <w:lang w:val="en-AU"/>
         </w:rPr>
       </w:pPr>
-      <w:bookmarkStart w:id="35" w:name="BKM_DE3C82A3_8258_4574_B097_9B20EC035883"/>
+      <w:bookmarkStart w:id="34" w:name="BKM_DE3C82A3_8258_4574_B097_9B20EC035883"/>
       <w:r>
         <w:rPr>
           <w:rFonts w:eastAsia="Times New Roman"/>
@@ -20166,7 +20164,7 @@
         </w:rPr>
         <w:t xml:space="preserve"> created on 28/01/2023.  Last modified 28/01/2023</w:t>
       </w:r>
-      <w:bookmarkEnd w:id="35"/>
+      <w:bookmarkEnd w:id="34"/>
     </w:p>
     <w:p>
       <w:pPr>
@@ -20180,7 +20178,7 @@
           <w:lang w:val="en-AU"/>
         </w:rPr>
       </w:pPr>
-      <w:bookmarkStart w:id="36" w:name="BKM_DDA7B017_A7A1_45C8_A2DB_1F1C69ACFAF1"/>
+      <w:bookmarkStart w:id="35" w:name="BKM_DDA7B017_A7A1_45C8_A2DB_1F1C69ACFAF1"/>
       <w:r>
         <w:rPr>
           <w:rFonts w:eastAsia="Times New Roman"/>
@@ -20349,7 +20347,7 @@
         </w:rPr>
         <w:t xml:space="preserve"> created on 28/01/2023.  Last modified 28/01/2023</w:t>
       </w:r>
-      <w:bookmarkEnd w:id="36"/>
+      <w:bookmarkEnd w:id="35"/>
     </w:p>
     <w:p>
       <w:pPr>
@@ -20363,7 +20361,7 @@
           <w:lang w:val="en-AU"/>
         </w:rPr>
       </w:pPr>
-      <w:bookmarkStart w:id="37" w:name="BKM_8A613F6B_8ACC_4EE5_BF91_4A96AAB87DDC"/>
+      <w:bookmarkStart w:id="36" w:name="BKM_8A613F6B_8ACC_4EE5_BF91_4A96AAB87DDC"/>
       <w:r>
         <w:rPr>
           <w:rFonts w:eastAsia="Times New Roman"/>
@@ -20539,7 +20537,7 @@
         </w:rPr>
         <w:t xml:space="preserve">  </w:t>
       </w:r>
-      <w:bookmarkEnd w:id="37"/>
+      <w:bookmarkEnd w:id="36"/>
     </w:p>
     <w:p>
       <w:pPr>
@@ -20553,7 +20551,7 @@
           <w:lang w:val="en-AU"/>
         </w:rPr>
       </w:pPr>
-      <w:bookmarkStart w:id="38" w:name="BKM_4547A9EC_70E3_499E_8CB6_E9099F80DCD5"/>
+      <w:bookmarkStart w:id="37" w:name="BKM_4547A9EC_70E3_499E_8CB6_E9099F80DCD5"/>
       <w:r>
         <w:rPr>
           <w:rFonts w:eastAsia="Times New Roman"/>
@@ -20744,9 +20742,9 @@
         <w:lastRenderedPageBreak/>
         <w:t xml:space="preserve">    </w:t>
       </w:r>
+      <w:bookmarkEnd w:id="16"/>
       <w:bookmarkEnd w:id="17"/>
-      <w:bookmarkEnd w:id="18"/>
-      <w:bookmarkEnd w:id="38"/>
+      <w:bookmarkEnd w:id="37"/>
       <w:r>
         <w:rPr>
           <w:rFonts w:eastAsia="Times New Roman"/>
@@ -20952,7 +20950,7 @@
           <w:lang w:val="en-AU"/>
         </w:rPr>
       </w:pPr>
-      <w:bookmarkStart w:id="39" w:name="BKM_AFC97B93_B3C7_4E5C_A3BD_2030146D0B89"/>
+      <w:bookmarkStart w:id="38" w:name="BKM_AFC97B93_B3C7_4E5C_A3BD_2030146D0B89"/>
       <w:r>
         <w:rPr>
           <w:rFonts w:eastAsia="Times New Roman"/>
@@ -23512,7 +23510,7 @@
         </w:rPr>
         <w:t xml:space="preserve"> created on 28/01/2023.  Last modified 28/01/202</w:t>
       </w:r>
-      <w:bookmarkEnd w:id="39"/>
+      <w:bookmarkEnd w:id="38"/>
       <w:r>
         <w:rPr>
           <w:rFonts w:eastAsia="Times New Roman" w:cs="Arial"/>
@@ -23534,8 +23532,8 @@
           <w:lang w:val="en-AU"/>
         </w:rPr>
       </w:pPr>
-      <w:bookmarkStart w:id="40" w:name="AVAILABILITY"/>
-      <w:bookmarkStart w:id="41" w:name="BKM_1DCF5873_0014_4F77_8A85_6E31B77019A0"/>
+      <w:bookmarkStart w:id="39" w:name="AVAILABILITY"/>
+      <w:bookmarkStart w:id="40" w:name="BKM_1DCF5873_0014_4F77_8A85_6E31B77019A0"/>
       <w:r>
         <w:rPr>
           <w:rFonts w:eastAsia="Times New Roman"/>
@@ -23698,7 +23696,7 @@
           <w:lang w:val="en-AU"/>
         </w:rPr>
       </w:pPr>
-      <w:bookmarkStart w:id="42" w:name="BKM_3539AB68_2851_4E2A_92FC_F024BD0BEE84"/>
+      <w:bookmarkStart w:id="41" w:name="BKM_3539AB68_2851_4E2A_92FC_F024BD0BEE84"/>
       <w:r>
         <w:rPr>
           <w:rFonts w:eastAsia="Times New Roman" w:cs="Arial"/>
@@ -23831,7 +23829,7 @@
         </w:rPr>
         <w:t xml:space="preserve"> created on 28/01/2023.  Last modified 28/01/2023</w:t>
       </w:r>
-      <w:bookmarkEnd w:id="42"/>
+      <w:bookmarkEnd w:id="41"/>
     </w:p>
     <w:p>
       <w:pPr>
@@ -23846,7 +23844,7 @@
           <w:lang w:val="en-AU"/>
         </w:rPr>
       </w:pPr>
-      <w:bookmarkStart w:id="43" w:name="BKM_B14533C6_FCE4_4999_8B84_89C8716EB451"/>
+      <w:bookmarkStart w:id="42" w:name="BKM_B14533C6_FCE4_4999_8B84_89C8716EB451"/>
       <w:r>
         <w:rPr>
           <w:rFonts w:eastAsia="Times New Roman" w:cs="Arial"/>
@@ -23978,9 +23976,9 @@
         </w:rPr>
         <w:t xml:space="preserve"> created on 28/01/2023.  Last modified 28/01/2023</w:t>
       </w:r>
+      <w:bookmarkEnd w:id="39"/>
       <w:bookmarkEnd w:id="40"/>
-      <w:bookmarkEnd w:id="41"/>
-      <w:bookmarkEnd w:id="43"/>
+      <w:bookmarkEnd w:id="42"/>
     </w:p>
     <w:p>
       <w:pPr>
@@ -23994,8 +23992,8 @@
           <w:lang w:val="en-AU"/>
         </w:rPr>
       </w:pPr>
-      <w:bookmarkStart w:id="44" w:name="COMPATIBILITY"/>
-      <w:bookmarkStart w:id="45" w:name="BKM_2805F3C4_95CA_4D0B_8E9A_2E4ED07E79B5"/>
+      <w:bookmarkStart w:id="43" w:name="COMPATIBILITY"/>
+      <w:bookmarkStart w:id="44" w:name="BKM_2805F3C4_95CA_4D0B_8E9A_2E4ED07E79B5"/>
       <w:r>
         <w:rPr>
           <w:rFonts w:eastAsia="Times New Roman"/>
@@ -24158,7 +24156,7 @@
           <w:lang w:val="en-AU"/>
         </w:rPr>
       </w:pPr>
-      <w:bookmarkStart w:id="46" w:name="BKM_C52B43CD_1E48_4BC8_9493_1C62998950AD"/>
+      <w:bookmarkStart w:id="45" w:name="BKM_C52B43CD_1E48_4BC8_9493_1C62998950AD"/>
       <w:r>
         <w:rPr>
           <w:rFonts w:eastAsia="Times New Roman" w:cs="Arial"/>
@@ -24290,9 +24288,9 @@
         </w:rPr>
         <w:t xml:space="preserve"> created on 28/01/2023.  Last modified 28/01/2023</w:t>
       </w:r>
+      <w:bookmarkEnd w:id="43"/>
       <w:bookmarkEnd w:id="44"/>
       <w:bookmarkEnd w:id="45"/>
-      <w:bookmarkEnd w:id="46"/>
     </w:p>
     <w:p>
       <w:pPr>
@@ -24306,8 +24304,8 @@
           <w:lang w:val="en-AU"/>
         </w:rPr>
       </w:pPr>
-      <w:bookmarkStart w:id="47" w:name="EXTENSIBILITY"/>
-      <w:bookmarkStart w:id="48" w:name="BKM_08639D9A_B707_4646_A673_534C7E05F5C7"/>
+      <w:bookmarkStart w:id="46" w:name="EXTENSIBILITY"/>
+      <w:bookmarkStart w:id="47" w:name="BKM_08639D9A_B707_4646_A673_534C7E05F5C7"/>
       <w:r>
         <w:rPr>
           <w:rFonts w:eastAsia="Times New Roman"/>
@@ -24456,8 +24454,8 @@
         </w:rPr>
         <w:t xml:space="preserve"> created on 28/01/2023.  Last modified 28/01/2023</w:t>
       </w:r>
+      <w:bookmarkEnd w:id="46"/>
       <w:bookmarkEnd w:id="47"/>
-      <w:bookmarkEnd w:id="48"/>
     </w:p>
     <w:p>
       <w:pPr>
@@ -24471,8 +24469,8 @@
           <w:lang w:val="en-AU"/>
         </w:rPr>
       </w:pPr>
-      <w:bookmarkStart w:id="49" w:name="MAINTAINABILITY"/>
-      <w:bookmarkStart w:id="50" w:name="BKM_A8BC1AAD_2163_4186_B1C3_95CF8D3D0ED6"/>
+      <w:bookmarkStart w:id="48" w:name="MAINTAINABILITY"/>
+      <w:bookmarkStart w:id="49" w:name="BKM_A8BC1AAD_2163_4186_B1C3_95CF8D3D0ED6"/>
       <w:r>
         <w:rPr>
           <w:rFonts w:eastAsia="Times New Roman"/>
@@ -24621,8 +24619,8 @@
         </w:rPr>
         <w:t xml:space="preserve"> created on 28/01/2023.  Last modified 28/01/2023</w:t>
       </w:r>
+      <w:bookmarkEnd w:id="48"/>
       <w:bookmarkEnd w:id="49"/>
-      <w:bookmarkEnd w:id="50"/>
     </w:p>
     <w:p>
       <w:pPr>
@@ -24636,8 +24634,8 @@
           <w:lang w:val="en-AU"/>
         </w:rPr>
       </w:pPr>
-      <w:bookmarkStart w:id="51" w:name="FUNCTIONALITY"/>
-      <w:bookmarkStart w:id="52" w:name="BKM_69147A33_AB2D_4563_B949_4495C842E025"/>
+      <w:bookmarkStart w:id="50" w:name="FUNCTIONALITY"/>
+      <w:bookmarkStart w:id="51" w:name="BKM_69147A33_AB2D_4563_B949_4495C842E025"/>
       <w:r>
         <w:rPr>
           <w:rFonts w:eastAsia="Times New Roman"/>
@@ -24804,8 +24802,8 @@
         </w:rPr>
         <w:t xml:space="preserve"> created on 28/01/2023.  Last modified 28/01/2023</w:t>
       </w:r>
+      <w:bookmarkEnd w:id="50"/>
       <w:bookmarkEnd w:id="51"/>
-      <w:bookmarkEnd w:id="52"/>
     </w:p>
     <w:p>
       <w:pPr>
@@ -24819,8 +24817,8 @@
           <w:lang w:val="en-AU"/>
         </w:rPr>
       </w:pPr>
-      <w:bookmarkStart w:id="53" w:name="PERFORMANCE_EFFICIENCY"/>
-      <w:bookmarkStart w:id="54" w:name="BKM_2450121C_E656_40A0_AA70_583DCFD44B28"/>
+      <w:bookmarkStart w:id="52" w:name="PERFORMANCE_EFFICIENCY"/>
+      <w:bookmarkStart w:id="53" w:name="BKM_2450121C_E656_40A0_AA70_583DCFD44B28"/>
       <w:r>
         <w:rPr>
           <w:rFonts w:eastAsia="Times New Roman"/>
@@ -24987,8 +24985,8 @@
         </w:rPr>
         <w:t xml:space="preserve"> created on 28/01/2023.  Last modified 28/01/2023</w:t>
       </w:r>
+      <w:bookmarkEnd w:id="52"/>
       <w:bookmarkEnd w:id="53"/>
-      <w:bookmarkEnd w:id="54"/>
     </w:p>
     <w:p>
       <w:pPr>
@@ -25002,8 +25000,8 @@
           <w:lang w:val="en-AU"/>
         </w:rPr>
       </w:pPr>
-      <w:bookmarkStart w:id="55" w:name="PORTABILITY"/>
-      <w:bookmarkStart w:id="56" w:name="BKM_F64C57BD_FD6F_4DB4_8963_6AC695694B22"/>
+      <w:bookmarkStart w:id="54" w:name="PORTABILITY"/>
+      <w:bookmarkStart w:id="55" w:name="BKM_F64C57BD_FD6F_4DB4_8963_6AC695694B22"/>
       <w:r>
         <w:rPr>
           <w:rFonts w:eastAsia="Times New Roman"/>
@@ -25085,10 +25083,10 @@
           <w:lang w:val="en-AU"/>
         </w:rPr>
       </w:pPr>
-      <w:bookmarkStart w:id="57" w:name="RELIABILITY"/>
-      <w:bookmarkStart w:id="58" w:name="BKM_0B2D0AA7_5867_44FA_87DA_C37117C2C016"/>
+      <w:bookmarkStart w:id="56" w:name="RELIABILITY"/>
+      <w:bookmarkStart w:id="57" w:name="BKM_0B2D0AA7_5867_44FA_87DA_C37117C2C016"/>
+      <w:bookmarkEnd w:id="54"/>
       <w:bookmarkEnd w:id="55"/>
-      <w:bookmarkEnd w:id="56"/>
     </w:p>
     <w:p>
       <w:pPr>
@@ -25250,8 +25248,8 @@
         </w:rPr>
         <w:t xml:space="preserve"> created on 28/01/2023.  Last modified 28/01/2023</w:t>
       </w:r>
+      <w:bookmarkEnd w:id="56"/>
       <w:bookmarkEnd w:id="57"/>
-      <w:bookmarkEnd w:id="58"/>
     </w:p>
     <w:p>
       <w:pPr>
@@ -25265,8 +25263,8 @@
           <w:lang w:val="en-AU"/>
         </w:rPr>
       </w:pPr>
-      <w:bookmarkStart w:id="59" w:name="SCALABILITY"/>
-      <w:bookmarkStart w:id="60" w:name="BKM_92BE1F9C_1111_44A9_8EBD_C9372D3BA9D1"/>
+      <w:bookmarkStart w:id="58" w:name="SCALABILITY"/>
+      <w:bookmarkStart w:id="59" w:name="BKM_92BE1F9C_1111_44A9_8EBD_C9372D3BA9D1"/>
       <w:r>
         <w:rPr>
           <w:rFonts w:eastAsia="Times New Roman"/>
@@ -25415,8 +25413,8 @@
         </w:rPr>
         <w:t xml:space="preserve"> created on 28/01/2023.  Last modified 28/01/202</w:t>
       </w:r>
+      <w:bookmarkEnd w:id="58"/>
       <w:bookmarkEnd w:id="59"/>
-      <w:bookmarkEnd w:id="60"/>
       <w:r>
         <w:rPr>
           <w:rFonts w:eastAsia="Times New Roman" w:cs="Arial"/>
@@ -25438,8 +25436,8 @@
           <w:lang w:val="en-AU"/>
         </w:rPr>
       </w:pPr>
-      <w:bookmarkStart w:id="61" w:name="SECURITY"/>
-      <w:bookmarkStart w:id="62" w:name="BKM_C1655018_049C_439B_9EEF_114A56357620"/>
+      <w:bookmarkStart w:id="60" w:name="SECURITY"/>
+      <w:bookmarkStart w:id="61" w:name="BKM_C1655018_049C_439B_9EEF_114A56357620"/>
       <w:r>
         <w:rPr>
           <w:rFonts w:eastAsia="Times New Roman"/>
@@ -25588,8 +25586,8 @@
         </w:rPr>
         <w:t xml:space="preserve"> created on 28/01/2023.  Last modified 28/01/2023</w:t>
       </w:r>
+      <w:bookmarkEnd w:id="60"/>
       <w:bookmarkEnd w:id="61"/>
-      <w:bookmarkEnd w:id="62"/>
     </w:p>
     <w:p>
       <w:pPr>
@@ -25603,8 +25601,8 @@
           <w:lang w:val="en-AU"/>
         </w:rPr>
       </w:pPr>
-      <w:bookmarkStart w:id="63" w:name="USABILITY"/>
-      <w:bookmarkStart w:id="64" w:name="BKM_3ABB628F_40B1_4362_BB7B_C518C2E5758F"/>
+      <w:bookmarkStart w:id="62" w:name="USABILITY"/>
+      <w:bookmarkStart w:id="63" w:name="BKM_3ABB628F_40B1_4362_BB7B_C518C2E5758F"/>
       <w:r>
         <w:rPr>
           <w:rFonts w:eastAsia="Times New Roman"/>
@@ -25753,8 +25751,8 @@
         </w:rPr>
         <w:t xml:space="preserve"> created on 28/01/2023.  Last modified 28/01/2023</w:t>
       </w:r>
+      <w:bookmarkEnd w:id="62"/>
       <w:bookmarkEnd w:id="63"/>
-      <w:bookmarkEnd w:id="64"/>
     </w:p>
     <w:p>
       <w:pPr>
@@ -25768,8 +25766,8 @@
           <w:lang w:val="en-AU"/>
         </w:rPr>
       </w:pPr>
-      <w:bookmarkStart w:id="65" w:name="CERTIFICATION"/>
-      <w:bookmarkStart w:id="66" w:name="BKM_170EFFDC_5CB8_4DC1_96F5_E7222066DC62"/>
+      <w:bookmarkStart w:id="64" w:name="CERTIFICATION"/>
+      <w:bookmarkStart w:id="65" w:name="BKM_170EFFDC_5CB8_4DC1_96F5_E7222066DC62"/>
       <w:r>
         <w:rPr>
           <w:rFonts w:eastAsia="Times New Roman"/>
@@ -25918,8 +25916,8 @@
         </w:rPr>
         <w:t xml:space="preserve"> created on 28/01/2023.  Last modified 28/01/2023</w:t>
       </w:r>
+      <w:bookmarkEnd w:id="64"/>
       <w:bookmarkEnd w:id="65"/>
-      <w:bookmarkEnd w:id="66"/>
     </w:p>
     <w:p>
       <w:pPr>
@@ -25933,8 +25931,8 @@
           <w:lang w:val="en-AU"/>
         </w:rPr>
       </w:pPr>
-      <w:bookmarkStart w:id="67" w:name="COMPLIANCE"/>
-      <w:bookmarkStart w:id="68" w:name="BKM_D1A1C69B_58AB_494C_8698_E099BE53E20E"/>
+      <w:bookmarkStart w:id="66" w:name="COMPLIANCE"/>
+      <w:bookmarkStart w:id="67" w:name="BKM_D1A1C69B_58AB_494C_8698_E099BE53E20E"/>
       <w:r>
         <w:rPr>
           <w:rFonts w:eastAsia="Times New Roman"/>
@@ -26083,8 +26081,8 @@
         </w:rPr>
         <w:t xml:space="preserve"> created on 28/01/2023.  Last modified 28/01/2023</w:t>
       </w:r>
+      <w:bookmarkEnd w:id="66"/>
       <w:bookmarkEnd w:id="67"/>
-      <w:bookmarkEnd w:id="68"/>
     </w:p>
     <w:p>
       <w:pPr>
@@ -26098,8 +26096,8 @@
           <w:lang w:val="en-AU"/>
         </w:rPr>
       </w:pPr>
-      <w:bookmarkStart w:id="69" w:name="LOCALIZATION"/>
-      <w:bookmarkStart w:id="70" w:name="BKM_4ED50972_0BE6_4631_96C4_DEFD4F029776"/>
+      <w:bookmarkStart w:id="68" w:name="LOCALIZATION"/>
+      <w:bookmarkStart w:id="69" w:name="BKM_4ED50972_0BE6_4631_96C4_DEFD4F029776"/>
       <w:r>
         <w:rPr>
           <w:rFonts w:eastAsia="Times New Roman"/>
@@ -26248,8 +26246,8 @@
         </w:rPr>
         <w:t xml:space="preserve"> created on 28/01/2023.  Last modified 28/01/2023</w:t>
       </w:r>
+      <w:bookmarkEnd w:id="68"/>
       <w:bookmarkEnd w:id="69"/>
-      <w:bookmarkEnd w:id="70"/>
     </w:p>
     <w:p>
       <w:pPr>
@@ -26473,6 +26471,53 @@
           <w:lang w:val="es-MX"/>
         </w:rPr>
       </w:pPr>
+      <w:r>
+        <w:rPr>
+          <w:noProof/>
+          <w:lang w:val="es-MX" w:eastAsia="es-MX"/>
+        </w:rPr>
+        <w:drawing>
+          <wp:inline distT="0" distB="0" distL="0" distR="0">
+            <wp:extent cx="2810510" cy="1581150"/>
+            <wp:effectExtent l="0" t="0" r="8890" b="0"/>
+            <wp:docPr id="43" name="Imagen 43"/>
+            <wp:cNvGraphicFramePr>
+              <a:graphicFrameLocks xmlns:a="http://schemas.openxmlformats.org/drawingml/2006/main" noChangeAspect="1"/>
+            </wp:cNvGraphicFramePr>
+            <a:graphic xmlns:a="http://schemas.openxmlformats.org/drawingml/2006/main">
+              <a:graphicData uri="http://schemas.openxmlformats.org/drawingml/2006/picture">
+                <pic:pic xmlns:pic="http://schemas.openxmlformats.org/drawingml/2006/picture">
+                  <pic:nvPicPr>
+                    <pic:cNvPr id="43" name="1.jpeg"/>
+                    <pic:cNvPicPr/>
+                  </pic:nvPicPr>
+                  <pic:blipFill>
+                    <a:blip r:embed="rId20" cstate="print">
+                      <a:extLst>
+                        <a:ext uri="{28A0092B-C50C-407E-A947-70E740481C1C}">
+                          <a14:useLocalDpi xmlns:a14="http://schemas.microsoft.com/office/drawing/2010/main" val="0"/>
+                        </a:ext>
+                      </a:extLst>
+                    </a:blip>
+                    <a:stretch>
+                      <a:fillRect/>
+                    </a:stretch>
+                  </pic:blipFill>
+                  <pic:spPr>
+                    <a:xfrm>
+                      <a:off x="0" y="0"/>
+                      <a:ext cx="2810510" cy="1581150"/>
+                    </a:xfrm>
+                    <a:prstGeom prst="rect">
+                      <a:avLst/>
+                    </a:prstGeom>
+                  </pic:spPr>
+                </pic:pic>
+              </a:graphicData>
+            </a:graphic>
+          </wp:inline>
+        </w:drawing>
+      </w:r>
     </w:p>
     <w:p>
       <w:pPr>
@@ -26491,6 +26536,53 @@
           <w:lang w:val="es-MX"/>
         </w:rPr>
       </w:pPr>
+      <w:r>
+        <w:rPr>
+          <w:noProof/>
+          <w:lang w:val="es-MX" w:eastAsia="es-MX"/>
+        </w:rPr>
+        <w:drawing>
+          <wp:inline distT="0" distB="0" distL="0" distR="0">
+            <wp:extent cx="2810510" cy="1581150"/>
+            <wp:effectExtent l="0" t="0" r="8890" b="0"/>
+            <wp:docPr id="44" name="Imagen 44"/>
+            <wp:cNvGraphicFramePr>
+              <a:graphicFrameLocks xmlns:a="http://schemas.openxmlformats.org/drawingml/2006/main" noChangeAspect="1"/>
+            </wp:cNvGraphicFramePr>
+            <a:graphic xmlns:a="http://schemas.openxmlformats.org/drawingml/2006/main">
+              <a:graphicData uri="http://schemas.openxmlformats.org/drawingml/2006/picture">
+                <pic:pic xmlns:pic="http://schemas.openxmlformats.org/drawingml/2006/picture">
+                  <pic:nvPicPr>
+                    <pic:cNvPr id="44" name="2.jpeg"/>
+                    <pic:cNvPicPr/>
+                  </pic:nvPicPr>
+                  <pic:blipFill>
+                    <a:blip r:embed="rId21" cstate="print">
+                      <a:extLst>
+                        <a:ext uri="{28A0092B-C50C-407E-A947-70E740481C1C}">
+                          <a14:useLocalDpi xmlns:a14="http://schemas.microsoft.com/office/drawing/2010/main" val="0"/>
+                        </a:ext>
+                      </a:extLst>
+                    </a:blip>
+                    <a:stretch>
+                      <a:fillRect/>
+                    </a:stretch>
+                  </pic:blipFill>
+                  <pic:spPr>
+                    <a:xfrm>
+                      <a:off x="0" y="0"/>
+                      <a:ext cx="2810510" cy="1581150"/>
+                    </a:xfrm>
+                    <a:prstGeom prst="rect">
+                      <a:avLst/>
+                    </a:prstGeom>
+                  </pic:spPr>
+                </pic:pic>
+              </a:graphicData>
+            </a:graphic>
+          </wp:inline>
+        </w:drawing>
+      </w:r>
     </w:p>
     <w:p>
       <w:pPr>
@@ -26509,276 +26601,1083 @@
           <w:lang w:val="es-MX"/>
         </w:rPr>
       </w:pPr>
+      <w:r>
+        <w:rPr>
+          <w:noProof/>
+          <w:lang w:val="es-MX" w:eastAsia="es-MX"/>
+        </w:rPr>
+        <w:drawing>
+          <wp:inline distT="0" distB="0" distL="0" distR="0">
+            <wp:extent cx="2810510" cy="1581150"/>
+            <wp:effectExtent l="0" t="0" r="8890" b="0"/>
+            <wp:docPr id="45" name="Imagen 45"/>
+            <wp:cNvGraphicFramePr>
+              <a:graphicFrameLocks xmlns:a="http://schemas.openxmlformats.org/drawingml/2006/main" noChangeAspect="1"/>
+            </wp:cNvGraphicFramePr>
+            <a:graphic xmlns:a="http://schemas.openxmlformats.org/drawingml/2006/main">
+              <a:graphicData uri="http://schemas.openxmlformats.org/drawingml/2006/picture">
+                <pic:pic xmlns:pic="http://schemas.openxmlformats.org/drawingml/2006/picture">
+                  <pic:nvPicPr>
+                    <pic:cNvPr id="45" name="3.jpeg"/>
+                    <pic:cNvPicPr/>
+                  </pic:nvPicPr>
+                  <pic:blipFill>
+                    <a:blip r:embed="rId22" cstate="print">
+                      <a:extLst>
+                        <a:ext uri="{28A0092B-C50C-407E-A947-70E740481C1C}">
+                          <a14:useLocalDpi xmlns:a14="http://schemas.microsoft.com/office/drawing/2010/main" val="0"/>
+                        </a:ext>
+                      </a:extLst>
+                    </a:blip>
+                    <a:stretch>
+                      <a:fillRect/>
+                    </a:stretch>
+                  </pic:blipFill>
+                  <pic:spPr>
+                    <a:xfrm>
+                      <a:off x="0" y="0"/>
+                      <a:ext cx="2810510" cy="1581150"/>
+                    </a:xfrm>
+                    <a:prstGeom prst="rect">
+                      <a:avLst/>
+                    </a:prstGeom>
+                  </pic:spPr>
+                </pic:pic>
+              </a:graphicData>
+            </a:graphic>
+          </wp:inline>
+        </w:drawing>
+      </w:r>
     </w:p>
     <w:p>
       <w:pPr>
         <w:spacing w:line="275" w:lineRule="auto"/>
         <w:ind w:right="57"/>
+        <w:jc w:val="left"/>
         <w:rPr>
           <w:lang w:val="es-MX"/>
         </w:rPr>
       </w:pPr>
+      <w:r>
+        <w:rPr>
+          <w:noProof/>
+          <w:lang w:val="es-MX" w:eastAsia="es-MX"/>
+        </w:rPr>
+        <w:lastRenderedPageBreak/>
+        <w:drawing>
+          <wp:inline distT="0" distB="0" distL="0" distR="0">
+            <wp:extent cx="2810510" cy="1581150"/>
+            <wp:effectExtent l="0" t="0" r="8890" b="0"/>
+            <wp:docPr id="46" name="Imagen 46"/>
+            <wp:cNvGraphicFramePr>
+              <a:graphicFrameLocks xmlns:a="http://schemas.openxmlformats.org/drawingml/2006/main" noChangeAspect="1"/>
+            </wp:cNvGraphicFramePr>
+            <a:graphic xmlns:a="http://schemas.openxmlformats.org/drawingml/2006/main">
+              <a:graphicData uri="http://schemas.openxmlformats.org/drawingml/2006/picture">
+                <pic:pic xmlns:pic="http://schemas.openxmlformats.org/drawingml/2006/picture">
+                  <pic:nvPicPr>
+                    <pic:cNvPr id="46" name="4.jpeg"/>
+                    <pic:cNvPicPr/>
+                  </pic:nvPicPr>
+                  <pic:blipFill>
+                    <a:blip r:embed="rId23" cstate="print">
+                      <a:extLst>
+                        <a:ext uri="{28A0092B-C50C-407E-A947-70E740481C1C}">
+                          <a14:useLocalDpi xmlns:a14="http://schemas.microsoft.com/office/drawing/2010/main" val="0"/>
+                        </a:ext>
+                      </a:extLst>
+                    </a:blip>
+                    <a:stretch>
+                      <a:fillRect/>
+                    </a:stretch>
+                  </pic:blipFill>
+                  <pic:spPr>
+                    <a:xfrm>
+                      <a:off x="0" y="0"/>
+                      <a:ext cx="2810510" cy="1581150"/>
+                    </a:xfrm>
+                    <a:prstGeom prst="rect">
+                      <a:avLst/>
+                    </a:prstGeom>
+                  </pic:spPr>
+                </pic:pic>
+              </a:graphicData>
+            </a:graphic>
+          </wp:inline>
+        </w:drawing>
+      </w:r>
+      <w:r>
+        <w:rPr>
+          <w:noProof/>
+          <w:lang w:val="es-MX" w:eastAsia="es-MX"/>
+        </w:rPr>
+        <w:drawing>
+          <wp:inline distT="0" distB="0" distL="0" distR="0">
+            <wp:extent cx="2810510" cy="1581150"/>
+            <wp:effectExtent l="0" t="0" r="8890" b="0"/>
+            <wp:docPr id="47" name="Imagen 47"/>
+            <wp:cNvGraphicFramePr>
+              <a:graphicFrameLocks xmlns:a="http://schemas.openxmlformats.org/drawingml/2006/main" noChangeAspect="1"/>
+            </wp:cNvGraphicFramePr>
+            <a:graphic xmlns:a="http://schemas.openxmlformats.org/drawingml/2006/main">
+              <a:graphicData uri="http://schemas.openxmlformats.org/drawingml/2006/picture">
+                <pic:pic xmlns:pic="http://schemas.openxmlformats.org/drawingml/2006/picture">
+                  <pic:nvPicPr>
+                    <pic:cNvPr id="47" name="5.jpeg"/>
+                    <pic:cNvPicPr/>
+                  </pic:nvPicPr>
+                  <pic:blipFill>
+                    <a:blip r:embed="rId24" cstate="print">
+                      <a:extLst>
+                        <a:ext uri="{28A0092B-C50C-407E-A947-70E740481C1C}">
+                          <a14:useLocalDpi xmlns:a14="http://schemas.microsoft.com/office/drawing/2010/main" val="0"/>
+                        </a:ext>
+                      </a:extLst>
+                    </a:blip>
+                    <a:stretch>
+                      <a:fillRect/>
+                    </a:stretch>
+                  </pic:blipFill>
+                  <pic:spPr>
+                    <a:xfrm>
+                      <a:off x="0" y="0"/>
+                      <a:ext cx="2810510" cy="1581150"/>
+                    </a:xfrm>
+                    <a:prstGeom prst="rect">
+                      <a:avLst/>
+                    </a:prstGeom>
+                  </pic:spPr>
+                </pic:pic>
+              </a:graphicData>
+            </a:graphic>
+          </wp:inline>
+        </w:drawing>
+      </w:r>
+      <w:r>
+        <w:rPr>
+          <w:noProof/>
+          <w:lang w:val="es-MX" w:eastAsia="es-MX"/>
+        </w:rPr>
+        <w:drawing>
+          <wp:inline distT="0" distB="0" distL="0" distR="0">
+            <wp:extent cx="2810510" cy="1581150"/>
+            <wp:effectExtent l="0" t="0" r="8890" b="0"/>
+            <wp:docPr id="48" name="Imagen 48"/>
+            <wp:cNvGraphicFramePr>
+              <a:graphicFrameLocks xmlns:a="http://schemas.openxmlformats.org/drawingml/2006/main" noChangeAspect="1"/>
+            </wp:cNvGraphicFramePr>
+            <a:graphic xmlns:a="http://schemas.openxmlformats.org/drawingml/2006/main">
+              <a:graphicData uri="http://schemas.openxmlformats.org/drawingml/2006/picture">
+                <pic:pic xmlns:pic="http://schemas.openxmlformats.org/drawingml/2006/picture">
+                  <pic:nvPicPr>
+                    <pic:cNvPr id="48" name="6.jpeg"/>
+                    <pic:cNvPicPr/>
+                  </pic:nvPicPr>
+                  <pic:blipFill>
+                    <a:blip r:embed="rId25" cstate="print">
+                      <a:extLst>
+                        <a:ext uri="{28A0092B-C50C-407E-A947-70E740481C1C}">
+                          <a14:useLocalDpi xmlns:a14="http://schemas.microsoft.com/office/drawing/2010/main" val="0"/>
+                        </a:ext>
+                      </a:extLst>
+                    </a:blip>
+                    <a:stretch>
+                      <a:fillRect/>
+                    </a:stretch>
+                  </pic:blipFill>
+                  <pic:spPr>
+                    <a:xfrm>
+                      <a:off x="0" y="0"/>
+                      <a:ext cx="2810510" cy="1581150"/>
+                    </a:xfrm>
+                    <a:prstGeom prst="rect">
+                      <a:avLst/>
+                    </a:prstGeom>
+                  </pic:spPr>
+                </pic:pic>
+              </a:graphicData>
+            </a:graphic>
+          </wp:inline>
+        </w:drawing>
+      </w:r>
+      <w:r>
+        <w:rPr>
+          <w:noProof/>
+          <w:lang w:val="es-MX" w:eastAsia="es-MX"/>
+        </w:rPr>
+        <w:drawing>
+          <wp:inline distT="0" distB="0" distL="0" distR="0">
+            <wp:extent cx="2810510" cy="1581150"/>
+            <wp:effectExtent l="0" t="0" r="8890" b="0"/>
+            <wp:docPr id="49" name="Imagen 49"/>
+            <wp:cNvGraphicFramePr>
+              <a:graphicFrameLocks xmlns:a="http://schemas.openxmlformats.org/drawingml/2006/main" noChangeAspect="1"/>
+            </wp:cNvGraphicFramePr>
+            <a:graphic xmlns:a="http://schemas.openxmlformats.org/drawingml/2006/main">
+              <a:graphicData uri="http://schemas.openxmlformats.org/drawingml/2006/picture">
+                <pic:pic xmlns:pic="http://schemas.openxmlformats.org/drawingml/2006/picture">
+                  <pic:nvPicPr>
+                    <pic:cNvPr id="49" name="7.jpeg"/>
+                    <pic:cNvPicPr/>
+                  </pic:nvPicPr>
+                  <pic:blipFill>
+                    <a:blip r:embed="rId26" cstate="print">
+                      <a:extLst>
+                        <a:ext uri="{28A0092B-C50C-407E-A947-70E740481C1C}">
+                          <a14:useLocalDpi xmlns:a14="http://schemas.microsoft.com/office/drawing/2010/main" val="0"/>
+                        </a:ext>
+                      </a:extLst>
+                    </a:blip>
+                    <a:stretch>
+                      <a:fillRect/>
+                    </a:stretch>
+                  </pic:blipFill>
+                  <pic:spPr>
+                    <a:xfrm>
+                      <a:off x="0" y="0"/>
+                      <a:ext cx="2810510" cy="1581150"/>
+                    </a:xfrm>
+                    <a:prstGeom prst="rect">
+                      <a:avLst/>
+                    </a:prstGeom>
+                  </pic:spPr>
+                </pic:pic>
+              </a:graphicData>
+            </a:graphic>
+          </wp:inline>
+        </w:drawing>
+      </w:r>
+      <w:r>
+        <w:rPr>
+          <w:noProof/>
+          <w:lang w:val="es-MX" w:eastAsia="es-MX"/>
+        </w:rPr>
+        <w:drawing>
+          <wp:inline distT="0" distB="0" distL="0" distR="0">
+            <wp:extent cx="2810510" cy="1581150"/>
+            <wp:effectExtent l="0" t="0" r="8890" b="0"/>
+            <wp:docPr id="50" name="Imagen 50"/>
+            <wp:cNvGraphicFramePr>
+              <a:graphicFrameLocks xmlns:a="http://schemas.openxmlformats.org/drawingml/2006/main" noChangeAspect="1"/>
+            </wp:cNvGraphicFramePr>
+            <a:graphic xmlns:a="http://schemas.openxmlformats.org/drawingml/2006/main">
+              <a:graphicData uri="http://schemas.openxmlformats.org/drawingml/2006/picture">
+                <pic:pic xmlns:pic="http://schemas.openxmlformats.org/drawingml/2006/picture">
+                  <pic:nvPicPr>
+                    <pic:cNvPr id="50" name="8.jpeg"/>
+                    <pic:cNvPicPr/>
+                  </pic:nvPicPr>
+                  <pic:blipFill>
+                    <a:blip r:embed="rId27" cstate="print">
+                      <a:extLst>
+                        <a:ext uri="{28A0092B-C50C-407E-A947-70E740481C1C}">
+                          <a14:useLocalDpi xmlns:a14="http://schemas.microsoft.com/office/drawing/2010/main" val="0"/>
+                        </a:ext>
+                      </a:extLst>
+                    </a:blip>
+                    <a:stretch>
+                      <a:fillRect/>
+                    </a:stretch>
+                  </pic:blipFill>
+                  <pic:spPr>
+                    <a:xfrm>
+                      <a:off x="0" y="0"/>
+                      <a:ext cx="2810510" cy="1581150"/>
+                    </a:xfrm>
+                    <a:prstGeom prst="rect">
+                      <a:avLst/>
+                    </a:prstGeom>
+                  </pic:spPr>
+                </pic:pic>
+              </a:graphicData>
+            </a:graphic>
+          </wp:inline>
+        </w:drawing>
+      </w:r>
+      <w:r>
+        <w:rPr>
+          <w:noProof/>
+          <w:lang w:val="es-MX" w:eastAsia="es-MX"/>
+        </w:rPr>
+        <w:lastRenderedPageBreak/>
+        <w:drawing>
+          <wp:inline distT="0" distB="0" distL="0" distR="0">
+            <wp:extent cx="2810510" cy="1581150"/>
+            <wp:effectExtent l="0" t="0" r="8890" b="0"/>
+            <wp:docPr id="51" name="Imagen 51"/>
+            <wp:cNvGraphicFramePr>
+              <a:graphicFrameLocks xmlns:a="http://schemas.openxmlformats.org/drawingml/2006/main" noChangeAspect="1"/>
+            </wp:cNvGraphicFramePr>
+            <a:graphic xmlns:a="http://schemas.openxmlformats.org/drawingml/2006/main">
+              <a:graphicData uri="http://schemas.openxmlformats.org/drawingml/2006/picture">
+                <pic:pic xmlns:pic="http://schemas.openxmlformats.org/drawingml/2006/picture">
+                  <pic:nvPicPr>
+                    <pic:cNvPr id="51" name="9.jpeg"/>
+                    <pic:cNvPicPr/>
+                  </pic:nvPicPr>
+                  <pic:blipFill>
+                    <a:blip r:embed="rId28" cstate="print">
+                      <a:extLst>
+                        <a:ext uri="{28A0092B-C50C-407E-A947-70E740481C1C}">
+                          <a14:useLocalDpi xmlns:a14="http://schemas.microsoft.com/office/drawing/2010/main" val="0"/>
+                        </a:ext>
+                      </a:extLst>
+                    </a:blip>
+                    <a:stretch>
+                      <a:fillRect/>
+                    </a:stretch>
+                  </pic:blipFill>
+                  <pic:spPr>
+                    <a:xfrm>
+                      <a:off x="0" y="0"/>
+                      <a:ext cx="2810510" cy="1581150"/>
+                    </a:xfrm>
+                    <a:prstGeom prst="rect">
+                      <a:avLst/>
+                    </a:prstGeom>
+                  </pic:spPr>
+                </pic:pic>
+              </a:graphicData>
+            </a:graphic>
+          </wp:inline>
+        </w:drawing>
+      </w:r>
+      <w:r>
+        <w:rPr>
+          <w:noProof/>
+          <w:lang w:val="es-MX" w:eastAsia="es-MX"/>
+        </w:rPr>
+        <w:drawing>
+          <wp:inline distT="0" distB="0" distL="0" distR="0">
+            <wp:extent cx="2810510" cy="1581150"/>
+            <wp:effectExtent l="0" t="0" r="8890" b="0"/>
+            <wp:docPr id="52" name="Imagen 52"/>
+            <wp:cNvGraphicFramePr>
+              <a:graphicFrameLocks xmlns:a="http://schemas.openxmlformats.org/drawingml/2006/main" noChangeAspect="1"/>
+            </wp:cNvGraphicFramePr>
+            <a:graphic xmlns:a="http://schemas.openxmlformats.org/drawingml/2006/main">
+              <a:graphicData uri="http://schemas.openxmlformats.org/drawingml/2006/picture">
+                <pic:pic xmlns:pic="http://schemas.openxmlformats.org/drawingml/2006/picture">
+                  <pic:nvPicPr>
+                    <pic:cNvPr id="52" name="10.jpeg"/>
+                    <pic:cNvPicPr/>
+                  </pic:nvPicPr>
+                  <pic:blipFill>
+                    <a:blip r:embed="rId29" cstate="print">
+                      <a:extLst>
+                        <a:ext uri="{28A0092B-C50C-407E-A947-70E740481C1C}">
+                          <a14:useLocalDpi xmlns:a14="http://schemas.microsoft.com/office/drawing/2010/main" val="0"/>
+                        </a:ext>
+                      </a:extLst>
+                    </a:blip>
+                    <a:stretch>
+                      <a:fillRect/>
+                    </a:stretch>
+                  </pic:blipFill>
+                  <pic:spPr>
+                    <a:xfrm>
+                      <a:off x="0" y="0"/>
+                      <a:ext cx="2810510" cy="1581150"/>
+                    </a:xfrm>
+                    <a:prstGeom prst="rect">
+                      <a:avLst/>
+                    </a:prstGeom>
+                  </pic:spPr>
+                </pic:pic>
+              </a:graphicData>
+            </a:graphic>
+          </wp:inline>
+        </w:drawing>
+      </w:r>
+      <w:r>
+        <w:rPr>
+          <w:noProof/>
+          <w:lang w:val="es-MX" w:eastAsia="es-MX"/>
+        </w:rPr>
+        <w:drawing>
+          <wp:inline distT="0" distB="0" distL="0" distR="0">
+            <wp:extent cx="2810510" cy="1581150"/>
+            <wp:effectExtent l="0" t="0" r="8890" b="0"/>
+            <wp:docPr id="53" name="Imagen 53"/>
+            <wp:cNvGraphicFramePr>
+              <a:graphicFrameLocks xmlns:a="http://schemas.openxmlformats.org/drawingml/2006/main" noChangeAspect="1"/>
+            </wp:cNvGraphicFramePr>
+            <a:graphic xmlns:a="http://schemas.openxmlformats.org/drawingml/2006/main">
+              <a:graphicData uri="http://schemas.openxmlformats.org/drawingml/2006/picture">
+                <pic:pic xmlns:pic="http://schemas.openxmlformats.org/drawingml/2006/picture">
+                  <pic:nvPicPr>
+                    <pic:cNvPr id="53" name="11.jpeg"/>
+                    <pic:cNvPicPr/>
+                  </pic:nvPicPr>
+                  <pic:blipFill>
+                    <a:blip r:embed="rId30" cstate="print">
+                      <a:extLst>
+                        <a:ext uri="{28A0092B-C50C-407E-A947-70E740481C1C}">
+                          <a14:useLocalDpi xmlns:a14="http://schemas.microsoft.com/office/drawing/2010/main" val="0"/>
+                        </a:ext>
+                      </a:extLst>
+                    </a:blip>
+                    <a:stretch>
+                      <a:fillRect/>
+                    </a:stretch>
+                  </pic:blipFill>
+                  <pic:spPr>
+                    <a:xfrm>
+                      <a:off x="0" y="0"/>
+                      <a:ext cx="2810510" cy="1581150"/>
+                    </a:xfrm>
+                    <a:prstGeom prst="rect">
+                      <a:avLst/>
+                    </a:prstGeom>
+                  </pic:spPr>
+                </pic:pic>
+              </a:graphicData>
+            </a:graphic>
+          </wp:inline>
+        </w:drawing>
+      </w:r>
+      <w:r>
+        <w:rPr>
+          <w:noProof/>
+          <w:lang w:val="es-MX" w:eastAsia="es-MX"/>
+        </w:rPr>
+        <w:drawing>
+          <wp:inline distT="0" distB="0" distL="0" distR="0">
+            <wp:extent cx="2810510" cy="1581150"/>
+            <wp:effectExtent l="0" t="0" r="8890" b="0"/>
+            <wp:docPr id="54" name="Imagen 54"/>
+            <wp:cNvGraphicFramePr>
+              <a:graphicFrameLocks xmlns:a="http://schemas.openxmlformats.org/drawingml/2006/main" noChangeAspect="1"/>
+            </wp:cNvGraphicFramePr>
+            <a:graphic xmlns:a="http://schemas.openxmlformats.org/drawingml/2006/main">
+              <a:graphicData uri="http://schemas.openxmlformats.org/drawingml/2006/picture">
+                <pic:pic xmlns:pic="http://schemas.openxmlformats.org/drawingml/2006/picture">
+                  <pic:nvPicPr>
+                    <pic:cNvPr id="54" name="12.jpeg"/>
+                    <pic:cNvPicPr/>
+                  </pic:nvPicPr>
+                  <pic:blipFill>
+                    <a:blip r:embed="rId31" cstate="print">
+                      <a:extLst>
+                        <a:ext uri="{28A0092B-C50C-407E-A947-70E740481C1C}">
+                          <a14:useLocalDpi xmlns:a14="http://schemas.microsoft.com/office/drawing/2010/main" val="0"/>
+                        </a:ext>
+                      </a:extLst>
+                    </a:blip>
+                    <a:stretch>
+                      <a:fillRect/>
+                    </a:stretch>
+                  </pic:blipFill>
+                  <pic:spPr>
+                    <a:xfrm>
+                      <a:off x="0" y="0"/>
+                      <a:ext cx="2810510" cy="1581150"/>
+                    </a:xfrm>
+                    <a:prstGeom prst="rect">
+                      <a:avLst/>
+                    </a:prstGeom>
+                  </pic:spPr>
+                </pic:pic>
+              </a:graphicData>
+            </a:graphic>
+          </wp:inline>
+        </w:drawing>
+      </w:r>
+      <w:r>
+        <w:rPr>
+          <w:noProof/>
+          <w:lang w:val="es-MX" w:eastAsia="es-MX"/>
+        </w:rPr>
+        <w:drawing>
+          <wp:inline distT="0" distB="0" distL="0" distR="0">
+            <wp:extent cx="2810510" cy="1581150"/>
+            <wp:effectExtent l="0" t="0" r="8890" b="0"/>
+            <wp:docPr id="55" name="Imagen 55"/>
+            <wp:cNvGraphicFramePr>
+              <a:graphicFrameLocks xmlns:a="http://schemas.openxmlformats.org/drawingml/2006/main" noChangeAspect="1"/>
+            </wp:cNvGraphicFramePr>
+            <a:graphic xmlns:a="http://schemas.openxmlformats.org/drawingml/2006/main">
+              <a:graphicData uri="http://schemas.openxmlformats.org/drawingml/2006/picture">
+                <pic:pic xmlns:pic="http://schemas.openxmlformats.org/drawingml/2006/picture">
+                  <pic:nvPicPr>
+                    <pic:cNvPr id="55" name="13.jpeg"/>
+                    <pic:cNvPicPr/>
+                  </pic:nvPicPr>
+                  <pic:blipFill>
+                    <a:blip r:embed="rId32" cstate="print">
+                      <a:extLst>
+                        <a:ext uri="{28A0092B-C50C-407E-A947-70E740481C1C}">
+                          <a14:useLocalDpi xmlns:a14="http://schemas.microsoft.com/office/drawing/2010/main" val="0"/>
+                        </a:ext>
+                      </a:extLst>
+                    </a:blip>
+                    <a:stretch>
+                      <a:fillRect/>
+                    </a:stretch>
+                  </pic:blipFill>
+                  <pic:spPr>
+                    <a:xfrm>
+                      <a:off x="0" y="0"/>
+                      <a:ext cx="2810510" cy="1581150"/>
+                    </a:xfrm>
+                    <a:prstGeom prst="rect">
+                      <a:avLst/>
+                    </a:prstGeom>
+                  </pic:spPr>
+                </pic:pic>
+              </a:graphicData>
+            </a:graphic>
+          </wp:inline>
+        </w:drawing>
+      </w:r>
+      <w:r>
+        <w:rPr>
+          <w:noProof/>
+          <w:lang w:val="es-MX" w:eastAsia="es-MX"/>
+        </w:rPr>
+        <w:lastRenderedPageBreak/>
+        <w:drawing>
+          <wp:inline distT="0" distB="0" distL="0" distR="0">
+            <wp:extent cx="2810510" cy="1581150"/>
+            <wp:effectExtent l="0" t="0" r="8890" b="0"/>
+            <wp:docPr id="56" name="Imagen 56"/>
+            <wp:cNvGraphicFramePr>
+              <a:graphicFrameLocks xmlns:a="http://schemas.openxmlformats.org/drawingml/2006/main" noChangeAspect="1"/>
+            </wp:cNvGraphicFramePr>
+            <a:graphic xmlns:a="http://schemas.openxmlformats.org/drawingml/2006/main">
+              <a:graphicData uri="http://schemas.openxmlformats.org/drawingml/2006/picture">
+                <pic:pic xmlns:pic="http://schemas.openxmlformats.org/drawingml/2006/picture">
+                  <pic:nvPicPr>
+                    <pic:cNvPr id="56" name="14.jpeg"/>
+                    <pic:cNvPicPr/>
+                  </pic:nvPicPr>
+                  <pic:blipFill>
+                    <a:blip r:embed="rId33" cstate="print">
+                      <a:extLst>
+                        <a:ext uri="{28A0092B-C50C-407E-A947-70E740481C1C}">
+                          <a14:useLocalDpi xmlns:a14="http://schemas.microsoft.com/office/drawing/2010/main" val="0"/>
+                        </a:ext>
+                      </a:extLst>
+                    </a:blip>
+                    <a:stretch>
+                      <a:fillRect/>
+                    </a:stretch>
+                  </pic:blipFill>
+                  <pic:spPr>
+                    <a:xfrm>
+                      <a:off x="0" y="0"/>
+                      <a:ext cx="2810510" cy="1581150"/>
+                    </a:xfrm>
+                    <a:prstGeom prst="rect">
+                      <a:avLst/>
+                    </a:prstGeom>
+                  </pic:spPr>
+                </pic:pic>
+              </a:graphicData>
+            </a:graphic>
+          </wp:inline>
+        </w:drawing>
+      </w:r>
+      <w:r>
+        <w:rPr>
+          <w:noProof/>
+          <w:lang w:val="es-MX" w:eastAsia="es-MX"/>
+        </w:rPr>
+        <w:drawing>
+          <wp:inline distT="0" distB="0" distL="0" distR="0">
+            <wp:extent cx="2810510" cy="1581150"/>
+            <wp:effectExtent l="0" t="0" r="8890" b="0"/>
+            <wp:docPr id="57" name="Imagen 57"/>
+            <wp:cNvGraphicFramePr>
+              <a:graphicFrameLocks xmlns:a="http://schemas.openxmlformats.org/drawingml/2006/main" noChangeAspect="1"/>
+            </wp:cNvGraphicFramePr>
+            <a:graphic xmlns:a="http://schemas.openxmlformats.org/drawingml/2006/main">
+              <a:graphicData uri="http://schemas.openxmlformats.org/drawingml/2006/picture">
+                <pic:pic xmlns:pic="http://schemas.openxmlformats.org/drawingml/2006/picture">
+                  <pic:nvPicPr>
+                    <pic:cNvPr id="57" name="15.jpeg"/>
+                    <pic:cNvPicPr/>
+                  </pic:nvPicPr>
+                  <pic:blipFill>
+                    <a:blip r:embed="rId34" cstate="print">
+                      <a:extLst>
+                        <a:ext uri="{28A0092B-C50C-407E-A947-70E740481C1C}">
+                          <a14:useLocalDpi xmlns:a14="http://schemas.microsoft.com/office/drawing/2010/main" val="0"/>
+                        </a:ext>
+                      </a:extLst>
+                    </a:blip>
+                    <a:stretch>
+                      <a:fillRect/>
+                    </a:stretch>
+                  </pic:blipFill>
+                  <pic:spPr>
+                    <a:xfrm>
+                      <a:off x="0" y="0"/>
+                      <a:ext cx="2810510" cy="1581150"/>
+                    </a:xfrm>
+                    <a:prstGeom prst="rect">
+                      <a:avLst/>
+                    </a:prstGeom>
+                  </pic:spPr>
+                </pic:pic>
+              </a:graphicData>
+            </a:graphic>
+          </wp:inline>
+        </w:drawing>
+      </w:r>
+      <w:r>
+        <w:rPr>
+          <w:noProof/>
+          <w:lang w:val="es-MX" w:eastAsia="es-MX"/>
+        </w:rPr>
+        <w:drawing>
+          <wp:inline distT="0" distB="0" distL="0" distR="0">
+            <wp:extent cx="2810510" cy="1581150"/>
+            <wp:effectExtent l="0" t="0" r="8890" b="0"/>
+            <wp:docPr id="58" name="Imagen 58"/>
+            <wp:cNvGraphicFramePr>
+              <a:graphicFrameLocks xmlns:a="http://schemas.openxmlformats.org/drawingml/2006/main" noChangeAspect="1"/>
+            </wp:cNvGraphicFramePr>
+            <a:graphic xmlns:a="http://schemas.openxmlformats.org/drawingml/2006/main">
+              <a:graphicData uri="http://schemas.openxmlformats.org/drawingml/2006/picture">
+                <pic:pic xmlns:pic="http://schemas.openxmlformats.org/drawingml/2006/picture">
+                  <pic:nvPicPr>
+                    <pic:cNvPr id="58" name="16.jpeg"/>
+                    <pic:cNvPicPr/>
+                  </pic:nvPicPr>
+                  <pic:blipFill>
+                    <a:blip r:embed="rId35" cstate="print">
+                      <a:extLst>
+                        <a:ext uri="{28A0092B-C50C-407E-A947-70E740481C1C}">
+                          <a14:useLocalDpi xmlns:a14="http://schemas.microsoft.com/office/drawing/2010/main" val="0"/>
+                        </a:ext>
+                      </a:extLst>
+                    </a:blip>
+                    <a:stretch>
+                      <a:fillRect/>
+                    </a:stretch>
+                  </pic:blipFill>
+                  <pic:spPr>
+                    <a:xfrm>
+                      <a:off x="0" y="0"/>
+                      <a:ext cx="2810510" cy="1581150"/>
+                    </a:xfrm>
+                    <a:prstGeom prst="rect">
+                      <a:avLst/>
+                    </a:prstGeom>
+                  </pic:spPr>
+                </pic:pic>
+              </a:graphicData>
+            </a:graphic>
+          </wp:inline>
+        </w:drawing>
+      </w:r>
+      <w:r>
+        <w:rPr>
+          <w:noProof/>
+          <w:lang w:val="es-MX" w:eastAsia="es-MX"/>
+        </w:rPr>
+        <w:drawing>
+          <wp:inline distT="0" distB="0" distL="0" distR="0">
+            <wp:extent cx="2810510" cy="1581150"/>
+            <wp:effectExtent l="0" t="0" r="8890" b="0"/>
+            <wp:docPr id="59" name="Imagen 59"/>
+            <wp:cNvGraphicFramePr>
+              <a:graphicFrameLocks xmlns:a="http://schemas.openxmlformats.org/drawingml/2006/main" noChangeAspect="1"/>
+            </wp:cNvGraphicFramePr>
+            <a:graphic xmlns:a="http://schemas.openxmlformats.org/drawingml/2006/main">
+              <a:graphicData uri="http://schemas.openxmlformats.org/drawingml/2006/picture">
+                <pic:pic xmlns:pic="http://schemas.openxmlformats.org/drawingml/2006/picture">
+                  <pic:nvPicPr>
+                    <pic:cNvPr id="59" name="17.jpeg"/>
+                    <pic:cNvPicPr/>
+                  </pic:nvPicPr>
+                  <pic:blipFill>
+                    <a:blip r:embed="rId36" cstate="print">
+                      <a:extLst>
+                        <a:ext uri="{28A0092B-C50C-407E-A947-70E740481C1C}">
+                          <a14:useLocalDpi xmlns:a14="http://schemas.microsoft.com/office/drawing/2010/main" val="0"/>
+                        </a:ext>
+                      </a:extLst>
+                    </a:blip>
+                    <a:stretch>
+                      <a:fillRect/>
+                    </a:stretch>
+                  </pic:blipFill>
+                  <pic:spPr>
+                    <a:xfrm>
+                      <a:off x="0" y="0"/>
+                      <a:ext cx="2810510" cy="1581150"/>
+                    </a:xfrm>
+                    <a:prstGeom prst="rect">
+                      <a:avLst/>
+                    </a:prstGeom>
+                  </pic:spPr>
+                </pic:pic>
+              </a:graphicData>
+            </a:graphic>
+          </wp:inline>
+        </w:drawing>
+      </w:r>
+      <w:r>
+        <w:rPr>
+          <w:noProof/>
+          <w:lang w:val="es-MX" w:eastAsia="es-MX"/>
+        </w:rPr>
+        <w:drawing>
+          <wp:inline distT="0" distB="0" distL="0" distR="0">
+            <wp:extent cx="2810510" cy="1581150"/>
+            <wp:effectExtent l="0" t="0" r="8890" b="0"/>
+            <wp:docPr id="60" name="Imagen 60"/>
+            <wp:cNvGraphicFramePr>
+              <a:graphicFrameLocks xmlns:a="http://schemas.openxmlformats.org/drawingml/2006/main" noChangeAspect="1"/>
+            </wp:cNvGraphicFramePr>
+            <a:graphic xmlns:a="http://schemas.openxmlformats.org/drawingml/2006/main">
+              <a:graphicData uri="http://schemas.openxmlformats.org/drawingml/2006/picture">
+                <pic:pic xmlns:pic="http://schemas.openxmlformats.org/drawingml/2006/picture">
+                  <pic:nvPicPr>
+                    <pic:cNvPr id="60" name="18.jpeg"/>
+                    <pic:cNvPicPr/>
+                  </pic:nvPicPr>
+                  <pic:blipFill>
+                    <a:blip r:embed="rId37" cstate="print">
+                      <a:extLst>
+                        <a:ext uri="{28A0092B-C50C-407E-A947-70E740481C1C}">
+                          <a14:useLocalDpi xmlns:a14="http://schemas.microsoft.com/office/drawing/2010/main" val="0"/>
+                        </a:ext>
+                      </a:extLst>
+                    </a:blip>
+                    <a:stretch>
+                      <a:fillRect/>
+                    </a:stretch>
+                  </pic:blipFill>
+                  <pic:spPr>
+                    <a:xfrm>
+                      <a:off x="0" y="0"/>
+                      <a:ext cx="2810510" cy="1581150"/>
+                    </a:xfrm>
+                    <a:prstGeom prst="rect">
+                      <a:avLst/>
+                    </a:prstGeom>
+                  </pic:spPr>
+                </pic:pic>
+              </a:graphicData>
+            </a:graphic>
+          </wp:inline>
+        </w:drawing>
+      </w:r>
+      <w:r>
+        <w:rPr>
+          <w:noProof/>
+          <w:lang w:val="es-MX" w:eastAsia="es-MX"/>
+        </w:rPr>
+        <w:lastRenderedPageBreak/>
+        <w:drawing>
+          <wp:inline distT="0" distB="0" distL="0" distR="0">
+            <wp:extent cx="2738755" cy="7924800"/>
+            <wp:effectExtent l="0" t="0" r="4445" b="0"/>
+            <wp:docPr id="61" name="Imagen 61"/>
+            <wp:cNvGraphicFramePr>
+              <a:graphicFrameLocks xmlns:a="http://schemas.openxmlformats.org/drawingml/2006/main" noChangeAspect="1"/>
+            </wp:cNvGraphicFramePr>
+            <a:graphic xmlns:a="http://schemas.openxmlformats.org/drawingml/2006/main">
+              <a:graphicData uri="http://schemas.openxmlformats.org/drawingml/2006/picture">
+                <pic:pic xmlns:pic="http://schemas.openxmlformats.org/drawingml/2006/picture">
+                  <pic:nvPicPr>
+                    <pic:cNvPr id="61" name="19.jpeg"/>
+                    <pic:cNvPicPr/>
+                  </pic:nvPicPr>
+                  <pic:blipFill>
+                    <a:blip r:embed="rId38">
+                      <a:extLst>
+                        <a:ext uri="{28A0092B-C50C-407E-A947-70E740481C1C}">
+                          <a14:useLocalDpi xmlns:a14="http://schemas.microsoft.com/office/drawing/2010/main" val="0"/>
+                        </a:ext>
+                      </a:extLst>
+                    </a:blip>
+                    <a:stretch>
+                      <a:fillRect/>
+                    </a:stretch>
+                  </pic:blipFill>
+                  <pic:spPr>
+                    <a:xfrm>
+                      <a:off x="0" y="0"/>
+                      <a:ext cx="2765372" cy="8001819"/>
+                    </a:xfrm>
+                    <a:prstGeom prst="rect">
+                      <a:avLst/>
+                    </a:prstGeom>
+                  </pic:spPr>
+                </pic:pic>
+              </a:graphicData>
+            </a:graphic>
+          </wp:inline>
+        </w:drawing>
+      </w:r>
+      <w:r>
+        <w:rPr>
+          <w:lang w:val="es-MX"/>
+        </w:rPr>
+        <w:tab/>
+      </w:r>
+      <w:r>
+        <w:rPr>
+          <w:lang w:val="es-MX"/>
+        </w:rPr>
+        <w:tab/>
+      </w:r>
+      <w:r>
+        <w:rPr>
+          <w:lang w:val="es-MX"/>
+        </w:rPr>
+        <w:tab/>
+      </w:r>
+      <w:r>
+        <w:rPr>
+          <w:lang w:val="es-MX"/>
+        </w:rPr>
+        <w:tab/>
+      </w:r>
+      <w:r>
+        <w:rPr>
+          <w:lang w:val="es-MX"/>
+        </w:rPr>
+        <w:tab/>
+      </w:r>
+      <w:r>
+        <w:rPr>
+          <w:lang w:val="es-MX"/>
+        </w:rPr>
+        <w:tab/>
+        <w:t xml:space="preserve">           </w:t>
+      </w:r>
+      <w:r>
+        <w:rPr>
+          <w:noProof/>
+          <w:lang w:val="es-MX" w:eastAsia="es-MX"/>
+        </w:rPr>
+        <w:lastRenderedPageBreak/>
+        <w:drawing>
+          <wp:inline distT="0" distB="0" distL="0" distR="0">
+            <wp:extent cx="2886710" cy="7967133"/>
+            <wp:effectExtent l="0" t="0" r="8890" b="0"/>
+            <wp:docPr id="62" name="Imagen 62"/>
+            <wp:cNvGraphicFramePr>
+              <a:graphicFrameLocks xmlns:a="http://schemas.openxmlformats.org/drawingml/2006/main" noChangeAspect="1"/>
+            </wp:cNvGraphicFramePr>
+            <a:graphic xmlns:a="http://schemas.openxmlformats.org/drawingml/2006/main">
+              <a:graphicData uri="http://schemas.openxmlformats.org/drawingml/2006/picture">
+                <pic:pic xmlns:pic="http://schemas.openxmlformats.org/drawingml/2006/picture">
+                  <pic:nvPicPr>
+                    <pic:cNvPr id="62" name="20.jpeg"/>
+                    <pic:cNvPicPr/>
+                  </pic:nvPicPr>
+                  <pic:blipFill>
+                    <a:blip r:embed="rId39">
+                      <a:extLst>
+                        <a:ext uri="{28A0092B-C50C-407E-A947-70E740481C1C}">
+                          <a14:useLocalDpi xmlns:a14="http://schemas.microsoft.com/office/drawing/2010/main" val="0"/>
+                        </a:ext>
+                      </a:extLst>
+                    </a:blip>
+                    <a:stretch>
+                      <a:fillRect/>
+                    </a:stretch>
+                  </pic:blipFill>
+                  <pic:spPr>
+                    <a:xfrm>
+                      <a:off x="0" y="0"/>
+                      <a:ext cx="2917281" cy="8051507"/>
+                    </a:xfrm>
+                    <a:prstGeom prst="rect">
+                      <a:avLst/>
+                    </a:prstGeom>
+                  </pic:spPr>
+                </pic:pic>
+              </a:graphicData>
+            </a:graphic>
+          </wp:inline>
+        </w:drawing>
+      </w:r>
+      <w:r>
+        <w:rPr>
+          <w:lang w:val="es-MX"/>
+        </w:rPr>
+        <w:t xml:space="preserve">       </w:t>
+      </w:r>
+      <w:r>
+        <w:rPr>
+          <w:lang w:val="es-MX"/>
+        </w:rPr>
+        <w:tab/>
+      </w:r>
+      <w:r>
+        <w:rPr>
+          <w:lang w:val="es-MX"/>
+        </w:rPr>
+        <w:lastRenderedPageBreak/>
+        <w:tab/>
+      </w:r>
+      <w:r>
+        <w:rPr>
+          <w:noProof/>
+          <w:lang w:val="es-MX" w:eastAsia="es-MX"/>
+        </w:rPr>
+        <w:drawing>
+          <wp:inline distT="0" distB="0" distL="0" distR="0">
+            <wp:extent cx="2819400" cy="3631506"/>
+            <wp:effectExtent l="0" t="0" r="0" b="7620"/>
+            <wp:docPr id="63" name="Imagen 63"/>
+            <wp:cNvGraphicFramePr>
+              <a:graphicFrameLocks xmlns:a="http://schemas.openxmlformats.org/drawingml/2006/main" noChangeAspect="1"/>
+            </wp:cNvGraphicFramePr>
+            <a:graphic xmlns:a="http://schemas.openxmlformats.org/drawingml/2006/main">
+              <a:graphicData uri="http://schemas.openxmlformats.org/drawingml/2006/picture">
+                <pic:pic xmlns:pic="http://schemas.openxmlformats.org/drawingml/2006/picture">
+                  <pic:nvPicPr>
+                    <pic:cNvPr id="63" name="21.jpeg"/>
+                    <pic:cNvPicPr/>
+                  </pic:nvPicPr>
+                  <pic:blipFill>
+                    <a:blip r:embed="rId40" cstate="print">
+                      <a:extLst>
+                        <a:ext uri="{28A0092B-C50C-407E-A947-70E740481C1C}">
+                          <a14:useLocalDpi xmlns:a14="http://schemas.microsoft.com/office/drawing/2010/main" val="0"/>
+                        </a:ext>
+                      </a:extLst>
+                    </a:blip>
+                    <a:stretch>
+                      <a:fillRect/>
+                    </a:stretch>
+                  </pic:blipFill>
+                  <pic:spPr>
+                    <a:xfrm>
+                      <a:off x="0" y="0"/>
+                      <a:ext cx="2905754" cy="3742734"/>
+                    </a:xfrm>
+                    <a:prstGeom prst="rect">
+                      <a:avLst/>
+                    </a:prstGeom>
+                  </pic:spPr>
+                </pic:pic>
+              </a:graphicData>
+            </a:graphic>
+          </wp:inline>
+        </w:drawing>
+      </w:r>
+      <w:r>
+        <w:rPr>
+          <w:noProof/>
+          <w:lang w:val="es-MX" w:eastAsia="es-MX"/>
+        </w:rPr>
+        <w:drawing>
+          <wp:inline distT="0" distB="0" distL="0" distR="0" wp14:anchorId="64FF9901" wp14:editId="3C9DA217">
+            <wp:extent cx="2819400" cy="4309533"/>
+            <wp:effectExtent l="0" t="0" r="0" b="0"/>
+            <wp:docPr id="22368" name="Imagen 22368"/>
+            <wp:cNvGraphicFramePr>
+              <a:graphicFrameLocks xmlns:a="http://schemas.openxmlformats.org/drawingml/2006/main" noChangeAspect="1"/>
+            </wp:cNvGraphicFramePr>
+            <a:graphic xmlns:a="http://schemas.openxmlformats.org/drawingml/2006/main">
+              <a:graphicData uri="http://schemas.openxmlformats.org/drawingml/2006/picture">
+                <pic:pic xmlns:pic="http://schemas.openxmlformats.org/drawingml/2006/picture">
+                  <pic:nvPicPr>
+                    <pic:cNvPr id="22368" name="22.jpeg"/>
+                    <pic:cNvPicPr/>
+                  </pic:nvPicPr>
+                  <pic:blipFill>
+                    <a:blip r:embed="rId41" cstate="print">
+                      <a:extLst>
+                        <a:ext uri="{28A0092B-C50C-407E-A947-70E740481C1C}">
+                          <a14:useLocalDpi xmlns:a14="http://schemas.microsoft.com/office/drawing/2010/main" val="0"/>
+                        </a:ext>
+                      </a:extLst>
+                    </a:blip>
+                    <a:stretch>
+                      <a:fillRect/>
+                    </a:stretch>
+                  </pic:blipFill>
+                  <pic:spPr>
+                    <a:xfrm>
+                      <a:off x="0" y="0"/>
+                      <a:ext cx="2840587" cy="4341918"/>
+                    </a:xfrm>
+                    <a:prstGeom prst="rect">
+                      <a:avLst/>
+                    </a:prstGeom>
+                  </pic:spPr>
+                </pic:pic>
+              </a:graphicData>
+            </a:graphic>
+          </wp:inline>
+        </w:drawing>
+      </w:r>
     </w:p>
     <w:p>
       <w:pPr>
         <w:spacing w:line="275" w:lineRule="auto"/>
         <w:ind w:right="57"/>
+        <w:jc w:val="left"/>
         <w:rPr>
           <w:lang w:val="es-MX"/>
         </w:rPr>
       </w:pPr>
-    </w:p>
-    <w:p>
-      <w:pPr>
-        <w:spacing w:line="275" w:lineRule="auto"/>
-        <w:ind w:right="57"/>
+      <w:r>
         <w:rPr>
           <w:lang w:val="es-MX"/>
         </w:rPr>
-      </w:pPr>
-    </w:p>
-    <w:p>
-      <w:pPr>
-        <w:spacing w:line="275" w:lineRule="auto"/>
-        <w:ind w:right="57"/>
-        <w:rPr>
-          <w:lang w:val="es-MX"/>
-        </w:rPr>
-      </w:pPr>
-    </w:p>
-    <w:p>
-      <w:pPr>
-        <w:spacing w:line="275" w:lineRule="auto"/>
-        <w:ind w:right="57"/>
-        <w:rPr>
-          <w:lang w:val="es-MX"/>
-        </w:rPr>
-      </w:pPr>
-    </w:p>
-    <w:p>
-      <w:pPr>
-        <w:spacing w:line="275" w:lineRule="auto"/>
-        <w:ind w:right="57"/>
-        <w:rPr>
-          <w:lang w:val="es-MX"/>
-        </w:rPr>
-      </w:pPr>
-    </w:p>
-    <w:p>
-      <w:pPr>
-        <w:spacing w:line="275" w:lineRule="auto"/>
-        <w:ind w:right="57"/>
-        <w:rPr>
-          <w:lang w:val="es-MX"/>
-        </w:rPr>
-      </w:pPr>
-    </w:p>
-    <w:p>
-      <w:pPr>
-        <w:spacing w:line="275" w:lineRule="auto"/>
-        <w:ind w:right="57"/>
-        <w:rPr>
-          <w:lang w:val="es-MX"/>
-        </w:rPr>
-      </w:pPr>
-    </w:p>
-    <w:p>
-      <w:pPr>
-        <w:spacing w:line="275" w:lineRule="auto"/>
-        <w:ind w:right="57"/>
-        <w:rPr>
-          <w:lang w:val="es-MX"/>
-        </w:rPr>
-      </w:pPr>
-    </w:p>
-    <w:p>
-      <w:pPr>
-        <w:spacing w:line="275" w:lineRule="auto"/>
-        <w:ind w:right="57"/>
-        <w:rPr>
-          <w:lang w:val="es-MX"/>
-        </w:rPr>
-      </w:pPr>
-    </w:p>
-    <w:p>
-      <w:pPr>
-        <w:spacing w:line="275" w:lineRule="auto"/>
-        <w:ind w:right="57"/>
-        <w:rPr>
-          <w:lang w:val="es-MX"/>
-        </w:rPr>
-      </w:pPr>
-    </w:p>
-    <w:p>
-      <w:pPr>
-        <w:spacing w:line="275" w:lineRule="auto"/>
-        <w:ind w:right="57"/>
-        <w:rPr>
-          <w:lang w:val="es-MX"/>
-        </w:rPr>
-      </w:pPr>
-    </w:p>
-    <w:p>
-      <w:pPr>
-        <w:spacing w:line="275" w:lineRule="auto"/>
-        <w:ind w:right="57"/>
-        <w:rPr>
-          <w:lang w:val="es-MX"/>
-        </w:rPr>
-      </w:pPr>
-    </w:p>
-    <w:p>
-      <w:pPr>
-        <w:spacing w:line="275" w:lineRule="auto"/>
-        <w:ind w:right="57"/>
-        <w:rPr>
-          <w:lang w:val="es-MX"/>
-        </w:rPr>
-      </w:pPr>
-    </w:p>
-    <w:p>
-      <w:pPr>
-        <w:spacing w:line="275" w:lineRule="auto"/>
-        <w:ind w:right="57"/>
-        <w:rPr>
-          <w:lang w:val="es-MX"/>
-        </w:rPr>
-      </w:pPr>
-    </w:p>
-    <w:p>
-      <w:pPr>
-        <w:spacing w:line="275" w:lineRule="auto"/>
-        <w:ind w:right="57"/>
-        <w:rPr>
-          <w:lang w:val="es-MX"/>
-        </w:rPr>
-      </w:pPr>
-    </w:p>
-    <w:p>
-      <w:pPr>
-        <w:spacing w:line="275" w:lineRule="auto"/>
-        <w:ind w:right="57"/>
-        <w:rPr>
-          <w:lang w:val="es-MX"/>
-        </w:rPr>
-      </w:pPr>
-    </w:p>
-    <w:p>
-      <w:pPr>
-        <w:spacing w:line="275" w:lineRule="auto"/>
-        <w:ind w:right="57"/>
-        <w:rPr>
-          <w:lang w:val="es-MX"/>
-        </w:rPr>
-      </w:pPr>
-    </w:p>
-    <w:p>
-      <w:pPr>
-        <w:spacing w:line="275" w:lineRule="auto"/>
-        <w:ind w:right="57"/>
-        <w:rPr>
-          <w:lang w:val="es-MX"/>
-        </w:rPr>
-      </w:pPr>
-    </w:p>
-    <w:p>
-      <w:pPr>
-        <w:spacing w:line="275" w:lineRule="auto"/>
-        <w:ind w:right="57"/>
-        <w:rPr>
-          <w:lang w:val="es-MX"/>
-        </w:rPr>
-      </w:pPr>
-    </w:p>
-    <w:p>
-      <w:pPr>
-        <w:spacing w:line="275" w:lineRule="auto"/>
-        <w:ind w:right="57"/>
-        <w:rPr>
-          <w:lang w:val="es-MX"/>
-        </w:rPr>
-      </w:pPr>
-    </w:p>
-    <w:p>
-      <w:pPr>
-        <w:spacing w:line="275" w:lineRule="auto"/>
-        <w:ind w:right="57"/>
-        <w:rPr>
-          <w:lang w:val="es-MX"/>
-        </w:rPr>
-      </w:pPr>
-    </w:p>
-    <w:p>
-      <w:pPr>
-        <w:spacing w:line="275" w:lineRule="auto"/>
-        <w:ind w:right="57"/>
-        <w:rPr>
-          <w:lang w:val="es-MX"/>
-        </w:rPr>
-      </w:pPr>
-    </w:p>
-    <w:p>
-      <w:pPr>
-        <w:spacing w:line="275" w:lineRule="auto"/>
-        <w:ind w:right="57"/>
-        <w:rPr>
-          <w:lang w:val="es-MX"/>
-        </w:rPr>
-      </w:pPr>
-    </w:p>
-    <w:p>
-      <w:pPr>
-        <w:spacing w:line="275" w:lineRule="auto"/>
-        <w:ind w:right="57"/>
-        <w:rPr>
-          <w:lang w:val="es-MX"/>
-        </w:rPr>
-      </w:pPr>
-    </w:p>
-    <w:p>
-      <w:pPr>
-        <w:spacing w:line="275" w:lineRule="auto"/>
-        <w:ind w:right="57"/>
-        <w:rPr>
-          <w:lang w:val="es-MX"/>
-        </w:rPr>
-      </w:pPr>
-    </w:p>
-    <w:p>
-      <w:pPr>
-        <w:spacing w:line="275" w:lineRule="auto"/>
-        <w:ind w:right="57"/>
-        <w:rPr>
-          <w:lang w:val="es-MX"/>
-        </w:rPr>
-      </w:pPr>
-    </w:p>
-    <w:p>
-      <w:pPr>
-        <w:spacing w:line="275" w:lineRule="auto"/>
-        <w:ind w:right="57"/>
-        <w:rPr>
-          <w:lang w:val="es-MX"/>
-        </w:rPr>
-      </w:pPr>
-    </w:p>
-    <w:p>
-      <w:pPr>
-        <w:spacing w:line="275" w:lineRule="auto"/>
-        <w:ind w:right="57"/>
-        <w:rPr>
-          <w:lang w:val="es-MX"/>
-        </w:rPr>
-      </w:pPr>
-    </w:p>
-    <w:p>
-      <w:pPr>
-        <w:spacing w:line="275" w:lineRule="auto"/>
-        <w:ind w:left="0" w:right="57" w:firstLine="0"/>
-        <w:rPr>
-          <w:lang w:val="es-MX"/>
-        </w:rPr>
-      </w:pPr>
+        <w:lastRenderedPageBreak/>
+        <w:tab/>
+      </w:r>
+      <w:bookmarkStart w:id="70" w:name="_GoBack"/>
+      <w:r>
+        <w:rPr>
+          <w:noProof/>
+          <w:lang w:val="es-MX" w:eastAsia="es-MX"/>
+        </w:rPr>
+        <w:drawing>
+          <wp:inline distT="0" distB="0" distL="0" distR="0">
+            <wp:extent cx="2810435" cy="7933055"/>
+            <wp:effectExtent l="0" t="0" r="9525" b="0"/>
+            <wp:docPr id="22369" name="Imagen 22369"/>
+            <wp:cNvGraphicFramePr>
+              <a:graphicFrameLocks xmlns:a="http://schemas.openxmlformats.org/drawingml/2006/main" noChangeAspect="1"/>
+            </wp:cNvGraphicFramePr>
+            <a:graphic xmlns:a="http://schemas.openxmlformats.org/drawingml/2006/main">
+              <a:graphicData uri="http://schemas.openxmlformats.org/drawingml/2006/picture">
+                <pic:pic xmlns:pic="http://schemas.openxmlformats.org/drawingml/2006/picture">
+                  <pic:nvPicPr>
+                    <pic:cNvPr id="22369" name="23.jpeg"/>
+                    <pic:cNvPicPr/>
+                  </pic:nvPicPr>
+                  <pic:blipFill>
+                    <a:blip r:embed="rId42">
+                      <a:extLst>
+                        <a:ext uri="{28A0092B-C50C-407E-A947-70E740481C1C}">
+                          <a14:useLocalDpi xmlns:a14="http://schemas.microsoft.com/office/drawing/2010/main" val="0"/>
+                        </a:ext>
+                      </a:extLst>
+                    </a:blip>
+                    <a:stretch>
+                      <a:fillRect/>
+                    </a:stretch>
+                  </pic:blipFill>
+                  <pic:spPr>
+                    <a:xfrm>
+                      <a:off x="0" y="0"/>
+                      <a:ext cx="2821076" cy="7963092"/>
+                    </a:xfrm>
+                    <a:prstGeom prst="rect">
+                      <a:avLst/>
+                    </a:prstGeom>
+                  </pic:spPr>
+                </pic:pic>
+              </a:graphicData>
+            </a:graphic>
+          </wp:inline>
+        </w:drawing>
+      </w:r>
+      <w:bookmarkEnd w:id="70"/>
     </w:p>
     <w:p>
       <w:pPr>
@@ -26920,39 +27819,7 @@
           <w:sz w:val="24"/>
           <w:lang w:val="es-MX"/>
         </w:rPr>
-        <w:t xml:space="preserve">1. El primer programador en todo el mundo fue una mujer. Se llamaba Ada </w:t>
-      </w:r>
-      <w:proofErr w:type="spellStart"/>
-      <w:r>
-        <w:rPr>
-          <w:sz w:val="24"/>
-          <w:lang w:val="es-MX"/>
-        </w:rPr>
-        <w:t>Lovelace</w:t>
-      </w:r>
-      <w:proofErr w:type="spellEnd"/>
-      <w:r>
-        <w:rPr>
-          <w:sz w:val="24"/>
-          <w:lang w:val="es-MX"/>
-        </w:rPr>
-        <w:t xml:space="preserve"> y nació en 1815. Algunas personas creen que </w:t>
-      </w:r>
-      <w:proofErr w:type="spellStart"/>
-      <w:r>
-        <w:rPr>
-          <w:sz w:val="24"/>
-          <w:lang w:val="es-MX"/>
-        </w:rPr>
-        <w:t>Lovelace</w:t>
-      </w:r>
-      <w:proofErr w:type="spellEnd"/>
-      <w:r>
-        <w:rPr>
-          <w:sz w:val="24"/>
-          <w:lang w:val="es-MX"/>
-        </w:rPr>
-        <w:t xml:space="preserve"> publicó el primer algoritmo destinado a ser ejecutado por una máquina.</w:t>
+        <w:t>1. El primer programador en todo el mundo fue una mujer. Se llamaba Ada Lovelace y nació en 1815. Algunas personas creen que Lovelace publicó el primer algoritmo destinado a ser ejecutado por una máquina.</w:t>
       </w:r>
     </w:p>
     <w:p>
@@ -26970,23 +27837,7 @@
           <w:sz w:val="24"/>
           <w:lang w:val="es-MX"/>
         </w:rPr>
-        <w:t xml:space="preserve">2. El primer lenguaje de programación del mundo se llamó FORTRAN (acrónimo de Formula </w:t>
-      </w:r>
-      <w:proofErr w:type="spellStart"/>
-      <w:r>
-        <w:rPr>
-          <w:sz w:val="24"/>
-          <w:lang w:val="es-MX"/>
-        </w:rPr>
-        <w:t>Translation</w:t>
-      </w:r>
-      <w:proofErr w:type="spellEnd"/>
-      <w:r>
-        <w:rPr>
-          <w:sz w:val="24"/>
-          <w:lang w:val="es-MX"/>
-        </w:rPr>
-        <w:t>), y fue creado en 1956. El equipo que lo creó, dirigido por el Sr. John Backus, comenzó a trabajar en él en 1954.</w:t>
+        <w:t>2. El primer lenguaje de programación del mundo se llamó FORTRAN (acrónimo de Formula Translation), y fue creado en 1956. El equipo que lo creó, dirigido por el Sr. John Backus, comenzó a trabajar en él en 1954.</w:t>
       </w:r>
     </w:p>
     <w:p>
@@ -27048,39 +27899,7 @@
           <w:sz w:val="24"/>
           <w:lang w:val="es-MX"/>
         </w:rPr>
-        <w:t xml:space="preserve">5. Hoy en día, ¡hay más de 700 lenguajes de programación en el mundo! Los niños pueden empezar a aprender a programar a través de sistemas amigables y coloridos como </w:t>
-      </w:r>
-      <w:proofErr w:type="spellStart"/>
-      <w:r>
-        <w:rPr>
-          <w:sz w:val="24"/>
-          <w:lang w:val="es-MX"/>
-        </w:rPr>
-        <w:t>Scratch</w:t>
-      </w:r>
-      <w:proofErr w:type="spellEnd"/>
-      <w:r>
-        <w:rPr>
-          <w:sz w:val="24"/>
-          <w:lang w:val="es-MX"/>
-        </w:rPr>
-        <w:t xml:space="preserve">, para luego progresar a lenguajes de programación más avanzados y complejos como Java o </w:t>
-      </w:r>
-      <w:proofErr w:type="spellStart"/>
-      <w:r>
-        <w:rPr>
-          <w:sz w:val="24"/>
-          <w:lang w:val="es-MX"/>
-        </w:rPr>
-        <w:t>Python</w:t>
-      </w:r>
-      <w:proofErr w:type="spellEnd"/>
-      <w:r>
-        <w:rPr>
-          <w:sz w:val="24"/>
-          <w:lang w:val="es-MX"/>
-        </w:rPr>
-        <w:t>.</w:t>
+        <w:t>5. Hoy en día, ¡hay más de 700 lenguajes de programación en el mundo! Los niños pueden empezar a aprender a programar a través de sistemas amigables y coloridos como Scratch, para luego progresar a lenguajes de programación más avanzados y complejos como Java o Python.</w:t>
       </w:r>
     </w:p>
     <w:p>
@@ -27341,7 +28160,7 @@
           <w:lang w:val="es-MX"/>
         </w:rPr>
       </w:pPr>
-      <w:hyperlink r:id="rId20" w:history="1">
+      <w:hyperlink r:id="rId43" w:history="1">
         <w:r>
           <w:rPr>
             <w:rStyle w:val="Hipervnculo"/>
@@ -27370,7 +28189,7 @@
           <w:lang w:val="es-MX"/>
         </w:rPr>
       </w:pPr>
-      <w:hyperlink r:id="rId21" w:history="1">
+      <w:hyperlink r:id="rId44" w:history="1">
         <w:r>
           <w:rPr>
             <w:rStyle w:val="Hipervnculo"/>
@@ -27399,7 +28218,7 @@
           <w:lang w:val="es-MX"/>
         </w:rPr>
       </w:pPr>
-      <w:hyperlink r:id="rId22" w:history="1">
+      <w:hyperlink r:id="rId45" w:history="1">
         <w:r>
           <w:rPr>
             <w:rStyle w:val="Hipervnculo"/>
@@ -27428,13 +28247,21 @@
           <w:lang w:val="es-MX"/>
         </w:rPr>
       </w:pPr>
-      <w:hyperlink r:id="rId23" w:history="1">
+      <w:hyperlink r:id="rId46" w:history="1">
         <w:r>
           <w:rPr>
             <w:rStyle w:val="Hipervnculo"/>
             <w:lang w:val="es-MX"/>
           </w:rPr>
-          <w:t>https://www.google.com.mx/search?q=ingenieria+de+software&amp;hl=es&amp;tbm=bks&amp;sxsrf=AJOqlzW0SssUhmrSOfQO7fvCKKpR5kShNA%3A1674264273998&amp;ei=0T7LY4POPOTLkPIPmMG68AY&amp;oq=ingenieria+de+&amp;gs_lcp=Cg1nd3Mtd2l6LWJvb2tzEAEYADIFCAAQgAQyBQgAEIAEMgUIABCABDIFCAAQgAQyBQgAEIAEMgUIABCABDIFCAAQgAQyBQgAEIAEMgUIABCABDIFCAAQgARQmw9Y-R1gwy1oAXAAeACAAXCIAfgMkgEEMTMuNJgBAKABAcABAQ&amp;sclient=gws-wiz-books</w:t>
+          <w:t>https://www.google.com.mx/search?q=ingenieria+de+software&amp;hl=es&amp;tbm=bks&amp;sxsrf=AJOqlzW0SssUhmrSOfQO7fvCKKpR5kShNA%3A1674264273998&amp;ei=0T7LY4POPO</w:t>
+        </w:r>
+        <w:r>
+          <w:rPr>
+            <w:rStyle w:val="Hipervnculo"/>
+            <w:lang w:val="es-MX"/>
+          </w:rPr>
+          <w:lastRenderedPageBreak/>
+          <w:t>TLkPIPmMG68AY&amp;oq=ingenieria+de+&amp;gs_lcp=Cg1nd3Mtd2l6LWJvb2tzEAEYADIFCAAQgAQyBQgAEIAEMgUIABCABDIFCAAQgAQyBQgAEIAEMgUIABCABDIFCAAQgAQyBQgAEIAEMgUIABCABDIFCAAQgARQmw9Y-R1gwy1oAXAAeACAAXCIAfgMkgEEMTMuNJgBAKABAcABAQ&amp;sclient=gws-wiz-books</w:t>
         </w:r>
       </w:hyperlink>
     </w:p>
@@ -27467,7 +28294,7 @@
         </w:rPr>
         <w:t xml:space="preserve"> </w:t>
       </w:r>
-      <w:hyperlink r:id="rId24" w:history="1">
+      <w:hyperlink r:id="rId47" w:history="1">
         <w:r>
           <w:rPr>
             <w:rStyle w:val="Hipervnculo"/>
@@ -27502,7 +28329,7 @@
           <w:lang w:val="es-MX"/>
         </w:rPr>
       </w:pPr>
-      <w:hyperlink r:id="rId25" w:history="1">
+      <w:hyperlink r:id="rId48" w:history="1">
         <w:r>
           <w:rPr>
             <w:rStyle w:val="Hipervnculo"/>
@@ -27544,7 +28371,7 @@
           <w:docGrid w:linePitch="299"/>
         </w:sectPr>
       </w:pPr>
-      <w:hyperlink r:id="rId26" w:history="1">
+      <w:hyperlink r:id="rId49" w:history="1">
         <w:r>
           <w:rPr>
             <w:rStyle w:val="Hipervnculo"/>
@@ -32387,7 +33214,7 @@
 </file>
 
 <file path=customXml/itemProps1.xml><?xml version="1.0" encoding="utf-8"?>
-<ds:datastoreItem xmlns:ds="http://schemas.openxmlformats.org/officeDocument/2006/customXml" ds:itemID="{1BFAC7D9-787D-48C4-8F23-866AE22A5735}">
+<ds:datastoreItem xmlns:ds="http://schemas.openxmlformats.org/officeDocument/2006/customXml" ds:itemID="{9990FA83-0434-4202-AFBC-9D2A24C28B84}">
   <ds:schemaRefs>
     <ds:schemaRef ds:uri="http://schemas.openxmlformats.org/officeDocument/2006/bibliography"/>
   </ds:schemaRefs>

</xml_diff>